<commit_message>
All the images have been added again
</commit_message>
<xml_diff>
--- a/Documentation/Presentation/Matrix.docx
+++ b/Documentation/Presentation/Matrix.docx
@@ -44,13 +44,13 @@
         <mc:AlternateContent>
           <mc:Choice Requires="wpg">
             <w:drawing>
-              <wp:anchor distT="0" distB="0" distL="114300" distR="114300" simplePos="0" relativeHeight="251705856" behindDoc="0" locked="0" layoutInCell="1" allowOverlap="1" wp14:anchorId="56340186" wp14:editId="191E1781">
+              <wp:anchor distT="0" distB="0" distL="114300" distR="114300" simplePos="0" relativeHeight="251705856" behindDoc="0" locked="0" layoutInCell="1" allowOverlap="1" wp14:anchorId="56340186" wp14:editId="20F3D2DD">
                 <wp:simplePos x="0" y="0"/>
                 <wp:positionH relativeFrom="column">
-                  <wp:posOffset>1414780</wp:posOffset>
+                  <wp:posOffset>1409700</wp:posOffset>
                 </wp:positionH>
                 <wp:positionV relativeFrom="paragraph">
-                  <wp:posOffset>206375</wp:posOffset>
+                  <wp:posOffset>205105</wp:posOffset>
                 </wp:positionV>
                 <wp:extent cx="11430000" cy="565785"/>
                 <wp:effectExtent l="0" t="0" r="0" b="5715"/>
@@ -101,17 +101,33 @@
                               <w:pPr>
                                 <w:rPr>
                                   <w:b/>
-                                  <w:sz w:val="36"/>
-                                  <w:szCs w:val="36"/>
+                                  <w:sz w:val="34"/>
+                                  <w:szCs w:val="34"/>
                                 </w:rPr>
                               </w:pPr>
                               <w:r>
                                 <w:rPr>
                                   <w:b/>
-                                  <w:sz w:val="36"/>
-                                  <w:szCs w:val="36"/>
-                                </w:rPr>
-                                <w:t>Template, G1</w:t>
+                                  <w:sz w:val="34"/>
+                                  <w:szCs w:val="34"/>
+                                </w:rPr>
+                                <w:t>Template, G</w:t>
+                              </w:r>
+                              <w:r>
+                                <w:rPr>
+                                  <w:b/>
+                                  <w:sz w:val="34"/>
+                                  <w:szCs w:val="34"/>
+                                </w:rPr>
+                                <w:t>raph</w:t>
+                              </w:r>
+                              <w:r>
+                                <w:rPr>
+                                  <w:b/>
+                                  <w:sz w:val="34"/>
+                                  <w:szCs w:val="34"/>
+                                </w:rPr>
+                                <w:t>1</w:t>
                               </w:r>
                             </w:p>
                           </w:txbxContent>
@@ -128,7 +144,7 @@
                         <wps:spPr bwMode="auto">
                           <a:xfrm>
                             <a:off x="2123388" y="13854"/>
-                            <a:ext cx="1650452" cy="511448"/>
+                            <a:ext cx="1749185" cy="511448"/>
                           </a:xfrm>
                           <a:prstGeom prst="rect">
                             <a:avLst/>
@@ -149,17 +165,33 @@
                               <w:pPr>
                                 <w:rPr>
                                   <w:b/>
-                                  <w:sz w:val="36"/>
-                                  <w:szCs w:val="36"/>
+                                  <w:sz w:val="34"/>
+                                  <w:szCs w:val="34"/>
                                 </w:rPr>
                               </w:pPr>
                               <w:r>
                                 <w:rPr>
                                   <w:b/>
-                                  <w:sz w:val="36"/>
-                                  <w:szCs w:val="36"/>
-                                </w:rPr>
-                                <w:t>Template, G2</w:t>
+                                  <w:sz w:val="34"/>
+                                  <w:szCs w:val="34"/>
+                                </w:rPr>
+                                <w:t>Template, G</w:t>
+                              </w:r>
+                              <w:r>
+                                <w:rPr>
+                                  <w:b/>
+                                  <w:sz w:val="34"/>
+                                  <w:szCs w:val="34"/>
+                                </w:rPr>
+                                <w:t>raph</w:t>
+                              </w:r>
+                              <w:r>
+                                <w:rPr>
+                                  <w:b/>
+                                  <w:sz w:val="34"/>
+                                  <w:szCs w:val="34"/>
+                                </w:rPr>
+                                <w:t>2</w:t>
                               </w:r>
                             </w:p>
                           </w:txbxContent>
@@ -176,7 +208,7 @@
                         <wps:spPr bwMode="auto">
                           <a:xfrm>
                             <a:off x="4227474" y="0"/>
-                            <a:ext cx="1579912" cy="484390"/>
+                            <a:ext cx="1673162" cy="484390"/>
                           </a:xfrm>
                           <a:prstGeom prst="rect">
                             <a:avLst/>
@@ -200,25 +232,41 @@
                               <w:pPr>
                                 <w:rPr>
                                   <w:b/>
-                                  <w:sz w:val="36"/>
-                                  <w:szCs w:val="36"/>
+                                  <w:sz w:val="34"/>
+                                  <w:szCs w:val="34"/>
                                 </w:rPr>
                               </w:pPr>
                               <w:r>
                                 <w:rPr>
                                   <w:b/>
-                                  <w:sz w:val="36"/>
-                                  <w:szCs w:val="36"/>
+                                  <w:sz w:val="34"/>
+                                  <w:szCs w:val="34"/>
                                 </w:rPr>
                                 <w:t xml:space="preserve">Template, </w:t>
                               </w:r>
                               <w:r>
                                 <w:rPr>
                                   <w:b/>
-                                  <w:sz w:val="36"/>
-                                  <w:szCs w:val="36"/>
-                                </w:rPr>
-                                <w:t>G3</w:t>
+                                  <w:sz w:val="34"/>
+                                  <w:szCs w:val="34"/>
+                                </w:rPr>
+                                <w:t>G</w:t>
+                              </w:r>
+                              <w:r>
+                                <w:rPr>
+                                  <w:b/>
+                                  <w:sz w:val="34"/>
+                                  <w:szCs w:val="34"/>
+                                </w:rPr>
+                                <w:t>raph</w:t>
+                              </w:r>
+                              <w:r>
+                                <w:rPr>
+                                  <w:b/>
+                                  <w:sz w:val="34"/>
+                                  <w:szCs w:val="34"/>
+                                </w:rPr>
+                                <w:t>3</w:t>
                               </w:r>
                             </w:p>
                           </w:txbxContent>
@@ -256,17 +304,33 @@
                               <w:pPr>
                                 <w:rPr>
                                   <w:b/>
-                                  <w:sz w:val="36"/>
-                                  <w:szCs w:val="36"/>
+                                  <w:sz w:val="34"/>
+                                  <w:szCs w:val="34"/>
                                 </w:rPr>
                               </w:pPr>
                               <w:r>
                                 <w:rPr>
                                   <w:b/>
-                                  <w:sz w:val="36"/>
-                                  <w:szCs w:val="36"/>
-                                </w:rPr>
-                                <w:t>Template, G4</w:t>
+                                  <w:sz w:val="34"/>
+                                  <w:szCs w:val="34"/>
+                                </w:rPr>
+                                <w:t>Template, G</w:t>
+                              </w:r>
+                              <w:r>
+                                <w:rPr>
+                                  <w:b/>
+                                  <w:sz w:val="34"/>
+                                  <w:szCs w:val="34"/>
+                                </w:rPr>
+                                <w:t>raph</w:t>
+                              </w:r>
+                              <w:r>
+                                <w:rPr>
+                                  <w:b/>
+                                  <w:sz w:val="34"/>
+                                  <w:szCs w:val="34"/>
+                                </w:rPr>
+                                <w:t>4</w:t>
                               </w:r>
                             </w:p>
                           </w:txbxContent>
@@ -307,17 +371,33 @@
                               <w:pPr>
                                 <w:rPr>
                                   <w:b/>
-                                  <w:sz w:val="36"/>
-                                  <w:szCs w:val="36"/>
+                                  <w:sz w:val="34"/>
+                                  <w:szCs w:val="34"/>
                                 </w:rPr>
                               </w:pPr>
                               <w:r>
                                 <w:rPr>
                                   <w:b/>
-                                  <w:sz w:val="36"/>
-                                  <w:szCs w:val="36"/>
-                                </w:rPr>
-                                <w:t>Template, G5</w:t>
+                                  <w:sz w:val="34"/>
+                                  <w:szCs w:val="34"/>
+                                </w:rPr>
+                                <w:t>Template, G</w:t>
+                              </w:r>
+                              <w:r>
+                                <w:rPr>
+                                  <w:b/>
+                                  <w:sz w:val="34"/>
+                                  <w:szCs w:val="34"/>
+                                </w:rPr>
+                                <w:t>raph</w:t>
+                              </w:r>
+                              <w:r>
+                                <w:rPr>
+                                  <w:b/>
+                                  <w:sz w:val="34"/>
+                                  <w:szCs w:val="34"/>
+                                </w:rPr>
+                                <w:t>5</w:t>
                               </w:r>
                             </w:p>
                           </w:txbxContent>
@@ -340,7 +420,7 @@
           </mc:Choice>
           <mc:Fallback>
             <w:pict>
-              <v:group w14:anchorId="56340186" id="Group 124" o:spid="_x0000_s1026" style="position:absolute;margin-left:111.4pt;margin-top:16.25pt;width:900pt;height:44.55pt;z-index:251705856;mso-width-relative:margin;mso-height-relative:margin" coordsize="101346,5253" o:gfxdata="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">
+              <v:group w14:anchorId="56340186" id="Group 124" o:spid="_x0000_s1026" style="position:absolute;margin-left:111pt;margin-top:16.15pt;width:900pt;height:44.55pt;z-index:251705856;mso-width-relative:margin;mso-height-relative:margin" coordsize="101346,5253" o:gfxdata="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">
                 <v:shapetype id="_x0000_t202" coordsize="21600,21600" o:spt="202" path="m,l,21600r21600,l21600,xe">
                   <v:stroke joinstyle="miter"/>
                   <v:path gradientshapeok="t" o:connecttype="rect"/>
@@ -352,71 +432,119 @@
                         <w:pPr>
                           <w:rPr>
                             <w:b/>
-                            <w:sz w:val="36"/>
-                            <w:szCs w:val="36"/>
+                            <w:sz w:val="34"/>
+                            <w:szCs w:val="34"/>
                           </w:rPr>
                         </w:pPr>
                         <w:r>
                           <w:rPr>
                             <w:b/>
-                            <w:sz w:val="36"/>
-                            <w:szCs w:val="36"/>
-                          </w:rPr>
-                          <w:t>Template, G1</w:t>
+                            <w:sz w:val="34"/>
+                            <w:szCs w:val="34"/>
+                          </w:rPr>
+                          <w:t>Template, G</w:t>
+                        </w:r>
+                        <w:r>
+                          <w:rPr>
+                            <w:b/>
+                            <w:sz w:val="34"/>
+                            <w:szCs w:val="34"/>
+                          </w:rPr>
+                          <w:t>raph</w:t>
+                        </w:r>
+                        <w:r>
+                          <w:rPr>
+                            <w:b/>
+                            <w:sz w:val="34"/>
+                            <w:szCs w:val="34"/>
+                          </w:rPr>
+                          <w:t>1</w:t>
                         </w:r>
                       </w:p>
                     </w:txbxContent>
                   </v:textbox>
                 </v:shape>
-                <v:shape id="Text Box 2" o:spid="_x0000_s1028" type="#_x0000_t202" style="position:absolute;left:21233;top:138;width:16505;height:5115;visibility:visible;mso-wrap-style:square;v-text-anchor:top" o:gfxdata="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" fillcolor="#f9f" stroked="f">
+                <v:shape id="Text Box 2" o:spid="_x0000_s1028" type="#_x0000_t202" style="position:absolute;left:21233;top:138;width:17492;height:5115;visibility:visible;mso-wrap-style:square;v-text-anchor:top" o:gfxdata="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" fillcolor="#f9f" stroked="f">
                   <v:textbox>
                     <w:txbxContent>
                       <w:p>
                         <w:pPr>
                           <w:rPr>
                             <w:b/>
-                            <w:sz w:val="36"/>
-                            <w:szCs w:val="36"/>
+                            <w:sz w:val="34"/>
+                            <w:szCs w:val="34"/>
                           </w:rPr>
                         </w:pPr>
                         <w:r>
                           <w:rPr>
                             <w:b/>
-                            <w:sz w:val="36"/>
-                            <w:szCs w:val="36"/>
-                          </w:rPr>
-                          <w:t>Template, G2</w:t>
+                            <w:sz w:val="34"/>
+                            <w:szCs w:val="34"/>
+                          </w:rPr>
+                          <w:t>Template, G</w:t>
+                        </w:r>
+                        <w:r>
+                          <w:rPr>
+                            <w:b/>
+                            <w:sz w:val="34"/>
+                            <w:szCs w:val="34"/>
+                          </w:rPr>
+                          <w:t>raph</w:t>
+                        </w:r>
+                        <w:r>
+                          <w:rPr>
+                            <w:b/>
+                            <w:sz w:val="34"/>
+                            <w:szCs w:val="34"/>
+                          </w:rPr>
+                          <w:t>2</w:t>
                         </w:r>
                       </w:p>
                     </w:txbxContent>
                   </v:textbox>
                 </v:shape>
-                <v:shape id="Text Box 2" o:spid="_x0000_s1029" type="#_x0000_t202" style="position:absolute;left:42274;width:15799;height:4843;visibility:visible;mso-wrap-style:square;v-text-anchor:top" o:gfxdata="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" fillcolor="#f4b083 [1941]" stroked="f">
+                <v:shape id="Text Box 2" o:spid="_x0000_s1029" type="#_x0000_t202" style="position:absolute;left:42274;width:16732;height:4843;visibility:visible;mso-wrap-style:square;v-text-anchor:top" o:gfxdata="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" fillcolor="#f4b083 [1941]" stroked="f">
                   <v:textbox>
                     <w:txbxContent>
                       <w:p>
                         <w:pPr>
                           <w:rPr>
                             <w:b/>
-                            <w:sz w:val="36"/>
-                            <w:szCs w:val="36"/>
+                            <w:sz w:val="34"/>
+                            <w:szCs w:val="34"/>
                           </w:rPr>
                         </w:pPr>
                         <w:r>
                           <w:rPr>
                             <w:b/>
-                            <w:sz w:val="36"/>
-                            <w:szCs w:val="36"/>
+                            <w:sz w:val="34"/>
+                            <w:szCs w:val="34"/>
                           </w:rPr>
                           <w:t xml:space="preserve">Template, </w:t>
                         </w:r>
                         <w:r>
                           <w:rPr>
                             <w:b/>
-                            <w:sz w:val="36"/>
-                            <w:szCs w:val="36"/>
-                          </w:rPr>
-                          <w:t>G3</w:t>
+                            <w:sz w:val="34"/>
+                            <w:szCs w:val="34"/>
+                          </w:rPr>
+                          <w:t>G</w:t>
+                        </w:r>
+                        <w:r>
+                          <w:rPr>
+                            <w:b/>
+                            <w:sz w:val="34"/>
+                            <w:szCs w:val="34"/>
+                          </w:rPr>
+                          <w:t>raph</w:t>
+                        </w:r>
+                        <w:r>
+                          <w:rPr>
+                            <w:b/>
+                            <w:sz w:val="34"/>
+                            <w:szCs w:val="34"/>
+                          </w:rPr>
+                          <w:t>3</w:t>
                         </w:r>
                       </w:p>
                     </w:txbxContent>
@@ -429,17 +557,33 @@
                         <w:pPr>
                           <w:rPr>
                             <w:b/>
-                            <w:sz w:val="36"/>
-                            <w:szCs w:val="36"/>
+                            <w:sz w:val="34"/>
+                            <w:szCs w:val="34"/>
                           </w:rPr>
                         </w:pPr>
                         <w:r>
                           <w:rPr>
                             <w:b/>
-                            <w:sz w:val="36"/>
-                            <w:szCs w:val="36"/>
-                          </w:rPr>
-                          <w:t>Template, G4</w:t>
+                            <w:sz w:val="34"/>
+                            <w:szCs w:val="34"/>
+                          </w:rPr>
+                          <w:t>Template, G</w:t>
+                        </w:r>
+                        <w:r>
+                          <w:rPr>
+                            <w:b/>
+                            <w:sz w:val="34"/>
+                            <w:szCs w:val="34"/>
+                          </w:rPr>
+                          <w:t>raph</w:t>
+                        </w:r>
+                        <w:r>
+                          <w:rPr>
+                            <w:b/>
+                            <w:sz w:val="34"/>
+                            <w:szCs w:val="34"/>
+                          </w:rPr>
+                          <w:t>4</w:t>
                         </w:r>
                       </w:p>
                     </w:txbxContent>
@@ -452,17 +596,33 @@
                         <w:pPr>
                           <w:rPr>
                             <w:b/>
-                            <w:sz w:val="36"/>
-                            <w:szCs w:val="36"/>
+                            <w:sz w:val="34"/>
+                            <w:szCs w:val="34"/>
                           </w:rPr>
                         </w:pPr>
                         <w:r>
                           <w:rPr>
                             <w:b/>
-                            <w:sz w:val="36"/>
-                            <w:szCs w:val="36"/>
-                          </w:rPr>
-                          <w:t>Template, G5</w:t>
+                            <w:sz w:val="34"/>
+                            <w:szCs w:val="34"/>
+                          </w:rPr>
+                          <w:t>Template, G</w:t>
+                        </w:r>
+                        <w:r>
+                          <w:rPr>
+                            <w:b/>
+                            <w:sz w:val="34"/>
+                            <w:szCs w:val="34"/>
+                          </w:rPr>
+                          <w:t>raph</w:t>
+                        </w:r>
+                        <w:r>
+                          <w:rPr>
+                            <w:b/>
+                            <w:sz w:val="34"/>
+                            <w:szCs w:val="34"/>
+                          </w:rPr>
+                          <w:t>5</w:t>
                         </w:r>
                       </w:p>
                     </w:txbxContent>
@@ -494,8 +654,9 @@
         <w:tab/>
       </w:r>
     </w:p>
+    <w:bookmarkStart w:id="0" w:name="_GoBack"/>
+    <w:bookmarkEnd w:id="0"/>
     <w:p>
-      <w:bookmarkStart w:id="0" w:name="_GoBack"/>
       <w:r>
         <w:rPr>
           <w:noProof/>
@@ -7417,7 +7578,6 @@
           </mc:Fallback>
         </mc:AlternateContent>
       </w:r>
-      <w:bookmarkEnd w:id="0"/>
       <w:r>
         <w:rPr>
           <w:noProof/>
@@ -7426,10 +7586,10 @@
         <mc:AlternateContent>
           <mc:Choice Requires="wps">
             <w:drawing>
-              <wp:anchor distT="0" distB="0" distL="114300" distR="114300" simplePos="0" relativeHeight="251695616" behindDoc="0" locked="0" layoutInCell="1" allowOverlap="1" wp14:anchorId="145FEAAA" wp14:editId="48A3CA55">
+              <wp:anchor distT="0" distB="0" distL="114300" distR="114300" simplePos="0" relativeHeight="251695616" behindDoc="0" locked="0" layoutInCell="1" allowOverlap="1" wp14:anchorId="145FEAAA" wp14:editId="0687180B">
                 <wp:simplePos x="0" y="0"/>
                 <wp:positionH relativeFrom="column">
-                  <wp:posOffset>13634085</wp:posOffset>
+                  <wp:posOffset>13673455</wp:posOffset>
                 </wp:positionH>
                 <wp:positionV relativeFrom="paragraph">
                   <wp:posOffset>2223135</wp:posOffset>
@@ -7482,7 +7642,7 @@
           </mc:Choice>
           <mc:Fallback>
             <w:pict>
-              <v:rect w14:anchorId="1D9D0FD5" id="Rectangle 193" o:spid="_x0000_s1026" style="position:absolute;margin-left:1073.55pt;margin-top:175.05pt;width:16.25pt;height:10.25pt;z-index:251695616;visibility:visible;mso-wrap-style:square;mso-wrap-distance-left:9pt;mso-wrap-distance-top:0;mso-wrap-distance-right:9pt;mso-wrap-distance-bottom:0;mso-position-horizontal:absolute;mso-position-horizontal-relative:text;mso-position-vertical:absolute;mso-position-vertical-relative:text;v-text-anchor:middle" o:gfxdata="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" fillcolor="#5b9bd5 [3204]" strokecolor="#1f4d78 [1604]" strokeweight="1pt"/>
+              <v:rect w14:anchorId="486D759D" id="Rectangle 193" o:spid="_x0000_s1026" style="position:absolute;margin-left:1076.65pt;margin-top:175.05pt;width:16.25pt;height:10.25pt;z-index:251695616;visibility:visible;mso-wrap-style:square;mso-wrap-distance-left:9pt;mso-wrap-distance-top:0;mso-wrap-distance-right:9pt;mso-wrap-distance-bottom:0;mso-position-horizontal:absolute;mso-position-horizontal-relative:text;mso-position-vertical:absolute;mso-position-vertical-relative:text;v-text-anchor:middle" o:gfxdata="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" fillcolor="#5b9bd5 [3204]" strokecolor="#1f4d78 [1604]" strokeweight="1pt"/>
             </w:pict>
           </mc:Fallback>
         </mc:AlternateContent>
@@ -7495,139 +7655,10 @@
         <mc:AlternateContent>
           <mc:Choice Requires="wps">
             <w:drawing>
-              <wp:anchor distT="0" distB="0" distL="114300" distR="114300" simplePos="0" relativeHeight="251696640" behindDoc="0" locked="0" layoutInCell="1" allowOverlap="1" wp14:anchorId="354B56A1" wp14:editId="4E960468">
+              <wp:anchor distT="0" distB="0" distL="114300" distR="114300" simplePos="0" relativeHeight="251697664" behindDoc="0" locked="0" layoutInCell="1" allowOverlap="1" wp14:anchorId="4F659F59" wp14:editId="07B2111A">
                 <wp:simplePos x="0" y="0"/>
                 <wp:positionH relativeFrom="column">
-                  <wp:posOffset>14041755</wp:posOffset>
-                </wp:positionH>
-                <wp:positionV relativeFrom="paragraph">
-                  <wp:posOffset>2089150</wp:posOffset>
-                </wp:positionV>
-                <wp:extent cx="1661160" cy="381635"/>
-                <wp:effectExtent l="0" t="0" r="0" b="0"/>
-                <wp:wrapNone/>
-                <wp:docPr id="194" name="Text Box 194"/>
-                <wp:cNvGraphicFramePr/>
-                <a:graphic xmlns:a="http://schemas.openxmlformats.org/drawingml/2006/main">
-                  <a:graphicData uri="http://schemas.microsoft.com/office/word/2010/wordprocessingShape">
-                    <wps:wsp>
-                      <wps:cNvSpPr txBox="1"/>
-                      <wps:spPr>
-                        <a:xfrm>
-                          <a:off x="0" y="0"/>
-                          <a:ext cx="1661160" cy="381635"/>
-                        </a:xfrm>
-                        <a:prstGeom prst="rect">
-                          <a:avLst/>
-                        </a:prstGeom>
-                        <a:noFill/>
-                        <a:ln w="6350">
-                          <a:noFill/>
-                        </a:ln>
-                        <a:effectLst/>
-                      </wps:spPr>
-                      <wps:style>
-                        <a:lnRef idx="0">
-                          <a:schemeClr val="accent1"/>
-                        </a:lnRef>
-                        <a:fillRef idx="0">
-                          <a:schemeClr val="accent1"/>
-                        </a:fillRef>
-                        <a:effectRef idx="0">
-                          <a:schemeClr val="accent1"/>
-                        </a:effectRef>
-                        <a:fontRef idx="minor">
-                          <a:schemeClr val="dk1"/>
-                        </a:fontRef>
-                      </wps:style>
-                      <wps:txbx>
-                        <w:txbxContent>
-                          <w:p>
-                            <w:pPr>
-                              <w:rPr>
-                                <w:sz w:val="40"/>
-                                <w:szCs w:val="40"/>
-                                <w:lang w:val="en-IN"/>
-                              </w:rPr>
-                            </w:pPr>
-                            <w:proofErr w:type="spellStart"/>
-                            <w:proofErr w:type="gramStart"/>
-                            <w:r>
-                              <w:rPr>
-                                <w:sz w:val="40"/>
-                                <w:szCs w:val="40"/>
-                                <w:lang w:val="en-IN"/>
-                              </w:rPr>
-                              <w:t>perc.location</w:t>
-                            </w:r>
-                            <w:proofErr w:type="spellEnd"/>
-                            <w:proofErr w:type="gramEnd"/>
-                          </w:p>
-                        </w:txbxContent>
-                      </wps:txbx>
-                      <wps:bodyPr rot="0" spcFirstLastPara="0" vertOverflow="overflow" horzOverflow="overflow" vert="horz" wrap="square" lIns="91440" tIns="45720" rIns="91440" bIns="45720" numCol="1" spcCol="0" rtlCol="0" fromWordArt="0" anchor="t" anchorCtr="0" forceAA="0" compatLnSpc="1">
-                        <a:prstTxWarp prst="textNoShape">
-                          <a:avLst/>
-                        </a:prstTxWarp>
-                        <a:noAutofit/>
-                      </wps:bodyPr>
-                    </wps:wsp>
-                  </a:graphicData>
-                </a:graphic>
-                <wp14:sizeRelH relativeFrom="margin">
-                  <wp14:pctWidth>0</wp14:pctWidth>
-                </wp14:sizeRelH>
-                <wp14:sizeRelV relativeFrom="margin">
-                  <wp14:pctHeight>0</wp14:pctHeight>
-                </wp14:sizeRelV>
-              </wp:anchor>
-            </w:drawing>
-          </mc:Choice>
-          <mc:Fallback>
-            <w:pict>
-              <v:shape w14:anchorId="354B56A1" id="Text Box 194" o:spid="_x0000_s1138" type="#_x0000_t202" style="position:absolute;margin-left:1105.65pt;margin-top:164.5pt;width:130.8pt;height:30.05pt;z-index:251696640;visibility:visible;mso-wrap-style:square;mso-width-percent:0;mso-height-percent:0;mso-wrap-distance-left:9pt;mso-wrap-distance-top:0;mso-wrap-distance-right:9pt;mso-wrap-distance-bottom:0;mso-position-horizontal:absolute;mso-position-horizontal-relative:text;mso-position-vertical:absolute;mso-position-vertical-relative:text;mso-width-percent:0;mso-height-percent:0;mso-width-relative:margin;mso-height-relative:margin;v-text-anchor:top" o:gfxdata="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" filled="f" stroked="f" strokeweight=".5pt">
-                <v:textbox>
-                  <w:txbxContent>
-                    <w:p>
-                      <w:pPr>
-                        <w:rPr>
-                          <w:sz w:val="40"/>
-                          <w:szCs w:val="40"/>
-                          <w:lang w:val="en-IN"/>
-                        </w:rPr>
-                      </w:pPr>
-                      <w:proofErr w:type="spellStart"/>
-                      <w:proofErr w:type="gramStart"/>
-                      <w:r>
-                        <w:rPr>
-                          <w:sz w:val="40"/>
-                          <w:szCs w:val="40"/>
-                          <w:lang w:val="en-IN"/>
-                        </w:rPr>
-                        <w:t>perc.location</w:t>
-                      </w:r>
-                      <w:proofErr w:type="spellEnd"/>
-                      <w:proofErr w:type="gramEnd"/>
-                    </w:p>
-                  </w:txbxContent>
-                </v:textbox>
-              </v:shape>
-            </w:pict>
-          </mc:Fallback>
-        </mc:AlternateContent>
-      </w:r>
-      <w:r>
-        <w:rPr>
-          <w:noProof/>
-          <w:lang w:eastAsia="en-GB"/>
-        </w:rPr>
-        <mc:AlternateContent>
-          <mc:Choice Requires="wps">
-            <w:drawing>
-              <wp:anchor distT="0" distB="0" distL="114300" distR="114300" simplePos="0" relativeHeight="251697664" behindDoc="0" locked="0" layoutInCell="1" allowOverlap="1" wp14:anchorId="4F659F59" wp14:editId="6C33E857">
-                <wp:simplePos x="0" y="0"/>
-                <wp:positionH relativeFrom="column">
-                  <wp:posOffset>13663930</wp:posOffset>
+                  <wp:posOffset>13683615</wp:posOffset>
                 </wp:positionH>
                 <wp:positionV relativeFrom="paragraph">
                   <wp:posOffset>2706370</wp:posOffset>
@@ -7683,7 +7714,7 @@
           </mc:Choice>
           <mc:Fallback>
             <w:pict>
-              <v:rect w14:anchorId="2C9BA870" id="Rectangle 195" o:spid="_x0000_s1026" style="position:absolute;margin-left:1075.9pt;margin-top:213.1pt;width:15.35pt;height:11.1pt;z-index:251697664;visibility:visible;mso-wrap-style:square;mso-wrap-distance-left:9pt;mso-wrap-distance-top:0;mso-wrap-distance-right:9pt;mso-wrap-distance-bottom:0;mso-position-horizontal:absolute;mso-position-horizontal-relative:text;mso-position-vertical:absolute;mso-position-vertical-relative:text;v-text-anchor:middle" o:gfxdata="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" fillcolor="#ed7d31 [3205]" strokecolor="#1f4d78 [1604]" strokeweight="1pt"/>
+              <v:rect w14:anchorId="26EFA3EF" id="Rectangle 195" o:spid="_x0000_s1026" style="position:absolute;margin-left:1077.45pt;margin-top:213.1pt;width:15.35pt;height:11.1pt;z-index:251697664;visibility:visible;mso-wrap-style:square;mso-wrap-distance-left:9pt;mso-wrap-distance-top:0;mso-wrap-distance-right:9pt;mso-wrap-distance-bottom:0;mso-position-horizontal:absolute;mso-position-horizontal-relative:text;mso-position-vertical:absolute;mso-position-vertical-relative:text;v-text-anchor:middle" o:gfxdata="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" fillcolor="#ed7d31 [3205]" strokecolor="#1f4d78 [1604]" strokeweight="1pt"/>
             </w:pict>
           </mc:Fallback>
         </mc:AlternateContent>
@@ -7696,139 +7727,10 @@
         <mc:AlternateContent>
           <mc:Choice Requires="wps">
             <w:drawing>
-              <wp:anchor distT="0" distB="0" distL="114300" distR="114300" simplePos="0" relativeHeight="251698688" behindDoc="0" locked="0" layoutInCell="1" allowOverlap="1" wp14:anchorId="0BA994D2" wp14:editId="1E65344A">
+              <wp:anchor distT="0" distB="0" distL="114300" distR="114300" simplePos="0" relativeHeight="251699712" behindDoc="0" locked="0" layoutInCell="1" allowOverlap="1" wp14:anchorId="1DBBF8CC" wp14:editId="5546C146">
                 <wp:simplePos x="0" y="0"/>
                 <wp:positionH relativeFrom="column">
-                  <wp:posOffset>14056995</wp:posOffset>
-                </wp:positionH>
-                <wp:positionV relativeFrom="paragraph">
-                  <wp:posOffset>2592070</wp:posOffset>
-                </wp:positionV>
-                <wp:extent cx="1539240" cy="365760"/>
-                <wp:effectExtent l="0" t="0" r="0" b="0"/>
-                <wp:wrapNone/>
-                <wp:docPr id="196" name="Text Box 196"/>
-                <wp:cNvGraphicFramePr/>
-                <a:graphic xmlns:a="http://schemas.openxmlformats.org/drawingml/2006/main">
-                  <a:graphicData uri="http://schemas.microsoft.com/office/word/2010/wordprocessingShape">
-                    <wps:wsp>
-                      <wps:cNvSpPr txBox="1"/>
-                      <wps:spPr>
-                        <a:xfrm>
-                          <a:off x="0" y="0"/>
-                          <a:ext cx="1539240" cy="365760"/>
-                        </a:xfrm>
-                        <a:prstGeom prst="rect">
-                          <a:avLst/>
-                        </a:prstGeom>
-                        <a:noFill/>
-                        <a:ln w="6350">
-                          <a:noFill/>
-                        </a:ln>
-                        <a:effectLst/>
-                      </wps:spPr>
-                      <wps:style>
-                        <a:lnRef idx="0">
-                          <a:schemeClr val="accent1"/>
-                        </a:lnRef>
-                        <a:fillRef idx="0">
-                          <a:schemeClr val="accent1"/>
-                        </a:fillRef>
-                        <a:effectRef idx="0">
-                          <a:schemeClr val="accent1"/>
-                        </a:effectRef>
-                        <a:fontRef idx="minor">
-                          <a:schemeClr val="dk1"/>
-                        </a:fontRef>
-                      </wps:style>
-                      <wps:txbx>
-                        <w:txbxContent>
-                          <w:p>
-                            <w:pPr>
-                              <w:rPr>
-                                <w:sz w:val="40"/>
-                                <w:szCs w:val="40"/>
-                                <w:lang w:val="en-IN"/>
-                              </w:rPr>
-                            </w:pPr>
-                            <w:proofErr w:type="spellStart"/>
-                            <w:proofErr w:type="gramStart"/>
-                            <w:r>
-                              <w:rPr>
-                                <w:sz w:val="40"/>
-                                <w:szCs w:val="40"/>
-                                <w:lang w:val="en-IN"/>
-                              </w:rPr>
-                              <w:t>perc.size</w:t>
-                            </w:r>
-                            <w:proofErr w:type="spellEnd"/>
-                            <w:proofErr w:type="gramEnd"/>
-                          </w:p>
-                        </w:txbxContent>
-                      </wps:txbx>
-                      <wps:bodyPr rot="0" spcFirstLastPara="0" vertOverflow="overflow" horzOverflow="overflow" vert="horz" wrap="square" lIns="91440" tIns="45720" rIns="91440" bIns="45720" numCol="1" spcCol="0" rtlCol="0" fromWordArt="0" anchor="t" anchorCtr="0" forceAA="0" compatLnSpc="1">
-                        <a:prstTxWarp prst="textNoShape">
-                          <a:avLst/>
-                        </a:prstTxWarp>
-                        <a:noAutofit/>
-                      </wps:bodyPr>
-                    </wps:wsp>
-                  </a:graphicData>
-                </a:graphic>
-                <wp14:sizeRelH relativeFrom="margin">
-                  <wp14:pctWidth>0</wp14:pctWidth>
-                </wp14:sizeRelH>
-                <wp14:sizeRelV relativeFrom="margin">
-                  <wp14:pctHeight>0</wp14:pctHeight>
-                </wp14:sizeRelV>
-              </wp:anchor>
-            </w:drawing>
-          </mc:Choice>
-          <mc:Fallback>
-            <w:pict>
-              <v:shape w14:anchorId="0BA994D2" id="Text Box 196" o:spid="_x0000_s1139" type="#_x0000_t202" style="position:absolute;margin-left:1106.85pt;margin-top:204.1pt;width:121.2pt;height:28.8pt;z-index:251698688;visibility:visible;mso-wrap-style:square;mso-width-percent:0;mso-height-percent:0;mso-wrap-distance-left:9pt;mso-wrap-distance-top:0;mso-wrap-distance-right:9pt;mso-wrap-distance-bottom:0;mso-position-horizontal:absolute;mso-position-horizontal-relative:text;mso-position-vertical:absolute;mso-position-vertical-relative:text;mso-width-percent:0;mso-height-percent:0;mso-width-relative:margin;mso-height-relative:margin;v-text-anchor:top" o:gfxdata="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" filled="f" stroked="f" strokeweight=".5pt">
-                <v:textbox>
-                  <w:txbxContent>
-                    <w:p>
-                      <w:pPr>
-                        <w:rPr>
-                          <w:sz w:val="40"/>
-                          <w:szCs w:val="40"/>
-                          <w:lang w:val="en-IN"/>
-                        </w:rPr>
-                      </w:pPr>
-                      <w:proofErr w:type="spellStart"/>
-                      <w:proofErr w:type="gramStart"/>
-                      <w:r>
-                        <w:rPr>
-                          <w:sz w:val="40"/>
-                          <w:szCs w:val="40"/>
-                          <w:lang w:val="en-IN"/>
-                        </w:rPr>
-                        <w:t>perc.size</w:t>
-                      </w:r>
-                      <w:proofErr w:type="spellEnd"/>
-                      <w:proofErr w:type="gramEnd"/>
-                    </w:p>
-                  </w:txbxContent>
-                </v:textbox>
-              </v:shape>
-            </w:pict>
-          </mc:Fallback>
-        </mc:AlternateContent>
-      </w:r>
-      <w:r>
-        <w:rPr>
-          <w:noProof/>
-          <w:lang w:eastAsia="en-GB"/>
-        </w:rPr>
-        <mc:AlternateContent>
-          <mc:Choice Requires="wps">
-            <w:drawing>
-              <wp:anchor distT="0" distB="0" distL="114300" distR="114300" simplePos="0" relativeHeight="251699712" behindDoc="0" locked="0" layoutInCell="1" allowOverlap="1" wp14:anchorId="1DBBF8CC" wp14:editId="2B93B6E7">
-                <wp:simplePos x="0" y="0"/>
-                <wp:positionH relativeFrom="column">
-                  <wp:posOffset>13672820</wp:posOffset>
+                  <wp:posOffset>13674090</wp:posOffset>
                 </wp:positionH>
                 <wp:positionV relativeFrom="paragraph">
                   <wp:posOffset>3236595</wp:posOffset>
@@ -7886,7 +7788,7 @@
           </mc:Choice>
           <mc:Fallback>
             <w:pict>
-              <v:rect w14:anchorId="652D16D5" id="Rectangle 197" o:spid="_x0000_s1026" style="position:absolute;margin-left:1076.6pt;margin-top:254.85pt;width:16.25pt;height:12pt;z-index:251699712;visibility:visible;mso-wrap-style:square;mso-wrap-distance-left:9pt;mso-wrap-distance-top:0;mso-wrap-distance-right:9pt;mso-wrap-distance-bottom:0;mso-position-horizontal:absolute;mso-position-horizontal-relative:text;mso-position-vertical:absolute;mso-position-vertical-relative:text;v-text-anchor:middle" o:gfxdata="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" fillcolor="#aeaaaa [2414]" strokecolor="#1f4d78 [1604]" strokeweight="1pt"/>
+              <v:rect w14:anchorId="6BAFB786" id="Rectangle 197" o:spid="_x0000_s1026" style="position:absolute;margin-left:1076.7pt;margin-top:254.85pt;width:16.25pt;height:12pt;z-index:251699712;visibility:visible;mso-wrap-style:square;mso-wrap-distance-left:9pt;mso-wrap-distance-top:0;mso-wrap-distance-right:9pt;mso-wrap-distance-bottom:0;mso-position-horizontal:absolute;mso-position-horizontal-relative:text;mso-position-vertical:absolute;mso-position-vertical-relative:text;v-text-anchor:middle" o:gfxdata="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" fillcolor="#aeaaaa [2414]" strokecolor="#1f4d78 [1604]" strokeweight="1pt"/>
             </w:pict>
           </mc:Fallback>
         </mc:AlternateContent>
@@ -7899,139 +7801,10 @@
         <mc:AlternateContent>
           <mc:Choice Requires="wps">
             <w:drawing>
-              <wp:anchor distT="0" distB="0" distL="114300" distR="114300" simplePos="0" relativeHeight="251700736" behindDoc="0" locked="0" layoutInCell="1" allowOverlap="1" wp14:anchorId="2E67032F" wp14:editId="5CDC8259">
+              <wp:anchor distT="0" distB="0" distL="114300" distR="114300" simplePos="0" relativeHeight="251701760" behindDoc="0" locked="0" layoutInCell="1" allowOverlap="1" wp14:anchorId="1C1AFE8A" wp14:editId="1671886D">
                 <wp:simplePos x="0" y="0"/>
                 <wp:positionH relativeFrom="column">
-                  <wp:posOffset>14011275</wp:posOffset>
-                </wp:positionH>
-                <wp:positionV relativeFrom="paragraph">
-                  <wp:posOffset>3123565</wp:posOffset>
-                </wp:positionV>
-                <wp:extent cx="1463040" cy="352425"/>
-                <wp:effectExtent l="0" t="0" r="0" b="0"/>
-                <wp:wrapNone/>
-                <wp:docPr id="198" name="Text Box 198"/>
-                <wp:cNvGraphicFramePr/>
-                <a:graphic xmlns:a="http://schemas.openxmlformats.org/drawingml/2006/main">
-                  <a:graphicData uri="http://schemas.microsoft.com/office/word/2010/wordprocessingShape">
-                    <wps:wsp>
-                      <wps:cNvSpPr txBox="1"/>
-                      <wps:spPr>
-                        <a:xfrm>
-                          <a:off x="0" y="0"/>
-                          <a:ext cx="1463040" cy="352425"/>
-                        </a:xfrm>
-                        <a:prstGeom prst="rect">
-                          <a:avLst/>
-                        </a:prstGeom>
-                        <a:noFill/>
-                        <a:ln w="6350">
-                          <a:noFill/>
-                        </a:ln>
-                        <a:effectLst/>
-                      </wps:spPr>
-                      <wps:style>
-                        <a:lnRef idx="0">
-                          <a:schemeClr val="accent1"/>
-                        </a:lnRef>
-                        <a:fillRef idx="0">
-                          <a:schemeClr val="accent1"/>
-                        </a:fillRef>
-                        <a:effectRef idx="0">
-                          <a:schemeClr val="accent1"/>
-                        </a:effectRef>
-                        <a:fontRef idx="minor">
-                          <a:schemeClr val="dk1"/>
-                        </a:fontRef>
-                      </wps:style>
-                      <wps:txbx>
-                        <w:txbxContent>
-                          <w:p>
-                            <w:pPr>
-                              <w:rPr>
-                                <w:sz w:val="40"/>
-                                <w:szCs w:val="40"/>
-                                <w:lang w:val="en-IN"/>
-                              </w:rPr>
-                            </w:pPr>
-                            <w:proofErr w:type="spellStart"/>
-                            <w:proofErr w:type="gramStart"/>
-                            <w:r>
-                              <w:rPr>
-                                <w:sz w:val="40"/>
-                                <w:szCs w:val="40"/>
-                                <w:lang w:val="en-IN"/>
-                              </w:rPr>
-                              <w:t>perc.shape</w:t>
-                            </w:r>
-                            <w:proofErr w:type="spellEnd"/>
-                            <w:proofErr w:type="gramEnd"/>
-                          </w:p>
-                        </w:txbxContent>
-                      </wps:txbx>
-                      <wps:bodyPr rot="0" spcFirstLastPara="0" vertOverflow="overflow" horzOverflow="overflow" vert="horz" wrap="square" lIns="91440" tIns="45720" rIns="91440" bIns="45720" numCol="1" spcCol="0" rtlCol="0" fromWordArt="0" anchor="t" anchorCtr="0" forceAA="0" compatLnSpc="1">
-                        <a:prstTxWarp prst="textNoShape">
-                          <a:avLst/>
-                        </a:prstTxWarp>
-                        <a:noAutofit/>
-                      </wps:bodyPr>
-                    </wps:wsp>
-                  </a:graphicData>
-                </a:graphic>
-                <wp14:sizeRelH relativeFrom="margin">
-                  <wp14:pctWidth>0</wp14:pctWidth>
-                </wp14:sizeRelH>
-                <wp14:sizeRelV relativeFrom="margin">
-                  <wp14:pctHeight>0</wp14:pctHeight>
-                </wp14:sizeRelV>
-              </wp:anchor>
-            </w:drawing>
-          </mc:Choice>
-          <mc:Fallback>
-            <w:pict>
-              <v:shape w14:anchorId="2E67032F" id="Text Box 198" o:spid="_x0000_s1140" type="#_x0000_t202" style="position:absolute;margin-left:1103.25pt;margin-top:245.95pt;width:115.2pt;height:27.75pt;z-index:251700736;visibility:visible;mso-wrap-style:square;mso-width-percent:0;mso-height-percent:0;mso-wrap-distance-left:9pt;mso-wrap-distance-top:0;mso-wrap-distance-right:9pt;mso-wrap-distance-bottom:0;mso-position-horizontal:absolute;mso-position-horizontal-relative:text;mso-position-vertical:absolute;mso-position-vertical-relative:text;mso-width-percent:0;mso-height-percent:0;mso-width-relative:margin;mso-height-relative:margin;v-text-anchor:top" o:gfxdata="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" filled="f" stroked="f" strokeweight=".5pt">
-                <v:textbox>
-                  <w:txbxContent>
-                    <w:p>
-                      <w:pPr>
-                        <w:rPr>
-                          <w:sz w:val="40"/>
-                          <w:szCs w:val="40"/>
-                          <w:lang w:val="en-IN"/>
-                        </w:rPr>
-                      </w:pPr>
-                      <w:proofErr w:type="spellStart"/>
-                      <w:proofErr w:type="gramStart"/>
-                      <w:r>
-                        <w:rPr>
-                          <w:sz w:val="40"/>
-                          <w:szCs w:val="40"/>
-                          <w:lang w:val="en-IN"/>
-                        </w:rPr>
-                        <w:t>perc.shape</w:t>
-                      </w:r>
-                      <w:proofErr w:type="spellEnd"/>
-                      <w:proofErr w:type="gramEnd"/>
-                    </w:p>
-                  </w:txbxContent>
-                </v:textbox>
-              </v:shape>
-            </w:pict>
-          </mc:Fallback>
-        </mc:AlternateContent>
-      </w:r>
-      <w:r>
-        <w:rPr>
-          <w:noProof/>
-          <w:lang w:eastAsia="en-GB"/>
-        </w:rPr>
-        <mc:AlternateContent>
-          <mc:Choice Requires="wps">
-            <w:drawing>
-              <wp:anchor distT="0" distB="0" distL="114300" distR="114300" simplePos="0" relativeHeight="251701760" behindDoc="0" locked="0" layoutInCell="1" allowOverlap="1" wp14:anchorId="1C1AFE8A" wp14:editId="128186A6">
-                <wp:simplePos x="0" y="0"/>
-                <wp:positionH relativeFrom="column">
-                  <wp:posOffset>13675995</wp:posOffset>
+                  <wp:posOffset>13679170</wp:posOffset>
                 </wp:positionH>
                 <wp:positionV relativeFrom="paragraph">
                   <wp:posOffset>3719830</wp:posOffset>
@@ -8095,10 +7868,10 @@
           </mc:Choice>
           <mc:Fallback>
             <w:pict>
-              <v:shapetype w14:anchorId="5EAA5B0A" id="_x0000_t120" coordsize="21600,21600" o:spt="120" path="m10800,qx,10800,10800,21600,21600,10800,10800,xe">
+              <v:shapetype w14:anchorId="2D4792F7" id="_x0000_t120" coordsize="21600,21600" o:spt="120" path="m10800,qx,10800,10800,21600,21600,10800,10800,xe">
                 <v:path gradientshapeok="t" o:connecttype="custom" o:connectlocs="10800,0;3163,3163;0,10800;3163,18437;10800,21600;18437,18437;21600,10800;18437,3163" textboxrect="3163,3163,18437,18437"/>
               </v:shapetype>
-              <v:shape id="Flowchart: Connector 200" o:spid="_x0000_s1026" type="#_x0000_t120" style="position:absolute;margin-left:1076.85pt;margin-top:292.9pt;width:16pt;height:14.4pt;z-index:251701760;visibility:visible;mso-wrap-style:square;mso-width-percent:0;mso-height-percent:0;mso-wrap-distance-left:9pt;mso-wrap-distance-top:0;mso-wrap-distance-right:9pt;mso-wrap-distance-bottom:0;mso-position-horizontal:absolute;mso-position-horizontal-relative:text;mso-position-vertical:absolute;mso-position-vertical-relative:text;mso-width-percent:0;mso-height-percent:0;mso-width-relative:margin;mso-height-relative:margin;v-text-anchor:middle" o:gfxdata="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" fillcolor="#c45911 [2405]" strokecolor="#1f4d78 [1604]" strokeweight="1pt">
+              <v:shape id="Flowchart: Connector 200" o:spid="_x0000_s1026" type="#_x0000_t120" style="position:absolute;margin-left:1077.1pt;margin-top:292.9pt;width:16pt;height:14.4pt;z-index:251701760;visibility:visible;mso-wrap-style:square;mso-width-percent:0;mso-height-percent:0;mso-wrap-distance-left:9pt;mso-wrap-distance-top:0;mso-wrap-distance-right:9pt;mso-wrap-distance-bottom:0;mso-position-horizontal:absolute;mso-position-horizontal-relative:text;mso-position-vertical:absolute;mso-position-vertical-relative:text;mso-width-percent:0;mso-height-percent:0;mso-width-relative:margin;mso-height-relative:margin;v-text-anchor:middle" o:gfxdata="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" fillcolor="#c45911 [2405]" strokecolor="#1f4d78 [1604]" strokeweight="1pt">
                 <v:stroke joinstyle="miter"/>
               </v:shape>
             </w:pict>
@@ -8113,134 +7886,10 @@
         <mc:AlternateContent>
           <mc:Choice Requires="wps">
             <w:drawing>
-              <wp:anchor distT="0" distB="0" distL="114300" distR="114300" simplePos="0" relativeHeight="251702784" behindDoc="0" locked="0" layoutInCell="1" allowOverlap="1" wp14:anchorId="0C2EBC06" wp14:editId="0E173A84">
-                <wp:simplePos x="0" y="0"/>
-                <wp:positionH relativeFrom="margin">
-                  <wp:posOffset>13950315</wp:posOffset>
-                </wp:positionH>
-                <wp:positionV relativeFrom="paragraph">
-                  <wp:posOffset>3613150</wp:posOffset>
-                </wp:positionV>
-                <wp:extent cx="1600200" cy="713740"/>
-                <wp:effectExtent l="0" t="0" r="0" b="0"/>
-                <wp:wrapNone/>
-                <wp:docPr id="201" name="Text Box 201"/>
-                <wp:cNvGraphicFramePr/>
-                <a:graphic xmlns:a="http://schemas.openxmlformats.org/drawingml/2006/main">
-                  <a:graphicData uri="http://schemas.microsoft.com/office/word/2010/wordprocessingShape">
-                    <wps:wsp>
-                      <wps:cNvSpPr txBox="1"/>
-                      <wps:spPr>
-                        <a:xfrm>
-                          <a:off x="0" y="0"/>
-                          <a:ext cx="1600200" cy="713740"/>
-                        </a:xfrm>
-                        <a:prstGeom prst="rect">
-                          <a:avLst/>
-                        </a:prstGeom>
-                        <a:noFill/>
-                        <a:ln w="6350">
-                          <a:noFill/>
-                        </a:ln>
-                        <a:effectLst/>
-                      </wps:spPr>
-                      <wps:style>
-                        <a:lnRef idx="0">
-                          <a:schemeClr val="accent1"/>
-                        </a:lnRef>
-                        <a:fillRef idx="0">
-                          <a:schemeClr val="accent1"/>
-                        </a:fillRef>
-                        <a:effectRef idx="0">
-                          <a:schemeClr val="accent1"/>
-                        </a:effectRef>
-                        <a:fontRef idx="minor">
-                          <a:schemeClr val="dk1"/>
-                        </a:fontRef>
-                      </wps:style>
-                      <wps:txbx>
-                        <w:txbxContent>
-                          <w:p>
-                            <w:pPr>
-                              <w:jc w:val="center"/>
-                              <w:rPr>
-                                <w:sz w:val="40"/>
-                                <w:szCs w:val="40"/>
-                                <w:lang w:val="en-IN"/>
-                              </w:rPr>
-                            </w:pPr>
-                            <w:r>
-                              <w:rPr>
-                                <w:sz w:val="40"/>
-                                <w:szCs w:val="40"/>
-                                <w:lang w:val="en-IN"/>
-                              </w:rPr>
-                              <w:t>Wasserstein Metric</w:t>
-                            </w:r>
-                          </w:p>
-                        </w:txbxContent>
-                      </wps:txbx>
-                      <wps:bodyPr rot="0" spcFirstLastPara="0" vertOverflow="overflow" horzOverflow="overflow" vert="horz" wrap="square" lIns="91440" tIns="45720" rIns="91440" bIns="45720" numCol="1" spcCol="0" rtlCol="0" fromWordArt="0" anchor="t" anchorCtr="0" forceAA="0" compatLnSpc="1">
-                        <a:prstTxWarp prst="textNoShape">
-                          <a:avLst/>
-                        </a:prstTxWarp>
-                        <a:noAutofit/>
-                      </wps:bodyPr>
-                    </wps:wsp>
-                  </a:graphicData>
-                </a:graphic>
-                <wp14:sizeRelH relativeFrom="margin">
-                  <wp14:pctWidth>0</wp14:pctWidth>
-                </wp14:sizeRelH>
-                <wp14:sizeRelV relativeFrom="margin">
-                  <wp14:pctHeight>0</wp14:pctHeight>
-                </wp14:sizeRelV>
-              </wp:anchor>
-            </w:drawing>
-          </mc:Choice>
-          <mc:Fallback>
-            <w:pict>
-              <v:shape w14:anchorId="0C2EBC06" id="Text Box 201" o:spid="_x0000_s1141" type="#_x0000_t202" style="position:absolute;margin-left:1098.45pt;margin-top:284.5pt;width:126pt;height:56.2pt;z-index:251702784;visibility:visible;mso-wrap-style:square;mso-width-percent:0;mso-height-percent:0;mso-wrap-distance-left:9pt;mso-wrap-distance-top:0;mso-wrap-distance-right:9pt;mso-wrap-distance-bottom:0;mso-position-horizontal:absolute;mso-position-horizontal-relative:margin;mso-position-vertical:absolute;mso-position-vertical-relative:text;mso-width-percent:0;mso-height-percent:0;mso-width-relative:margin;mso-height-relative:margin;v-text-anchor:top" o:gfxdata="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" filled="f" stroked="f" strokeweight=".5pt">
-                <v:textbox>
-                  <w:txbxContent>
-                    <w:p>
-                      <w:pPr>
-                        <w:jc w:val="center"/>
-                        <w:rPr>
-                          <w:sz w:val="40"/>
-                          <w:szCs w:val="40"/>
-                          <w:lang w:val="en-IN"/>
-                        </w:rPr>
-                      </w:pPr>
-                      <w:r>
-                        <w:rPr>
-                          <w:sz w:val="40"/>
-                          <w:szCs w:val="40"/>
-                          <w:lang w:val="en-IN"/>
-                        </w:rPr>
-                        <w:t>Wasserstein Metric</w:t>
-                      </w:r>
-                    </w:p>
-                  </w:txbxContent>
-                </v:textbox>
-                <w10:wrap anchorx="margin"/>
-              </v:shape>
-            </w:pict>
-          </mc:Fallback>
-        </mc:AlternateContent>
-      </w:r>
-      <w:r>
-        <w:rPr>
-          <w:noProof/>
-          <w:lang w:eastAsia="en-GB"/>
-        </w:rPr>
-        <mc:AlternateContent>
-          <mc:Choice Requires="wps">
-            <w:drawing>
-              <wp:anchor distT="0" distB="0" distL="114300" distR="114300" simplePos="0" relativeHeight="251703808" behindDoc="0" locked="0" layoutInCell="1" allowOverlap="1" wp14:anchorId="1B4770B2" wp14:editId="2C2C93E0">
+              <wp:anchor distT="0" distB="0" distL="114300" distR="114300" simplePos="0" relativeHeight="251703808" behindDoc="0" locked="0" layoutInCell="1" allowOverlap="1" wp14:anchorId="1B4770B2" wp14:editId="1C8B89F4">
                 <wp:simplePos x="0" y="0"/>
                 <wp:positionH relativeFrom="column">
-                  <wp:posOffset>13743940</wp:posOffset>
+                  <wp:posOffset>13693140</wp:posOffset>
                 </wp:positionH>
                 <wp:positionV relativeFrom="paragraph">
                   <wp:posOffset>4451985</wp:posOffset>
@@ -8302,151 +7951,8 @@
           </mc:Choice>
           <mc:Fallback>
             <w:pict>
-              <v:shape w14:anchorId="7045AB91" id="Flowchart: Connector 202" o:spid="_x0000_s1026" type="#_x0000_t120" style="position:absolute;margin-left:1082.2pt;margin-top:350.55pt;width:14.5pt;height:14.5pt;z-index:251703808;visibility:visible;mso-wrap-style:square;mso-width-percent:0;mso-height-percent:0;mso-wrap-distance-left:9pt;mso-wrap-distance-top:0;mso-wrap-distance-right:9pt;mso-wrap-distance-bottom:0;mso-position-horizontal:absolute;mso-position-horizontal-relative:text;mso-position-vertical:absolute;mso-position-vertical-relative:text;mso-width-percent:0;mso-height-percent:0;mso-width-relative:margin;mso-height-relative:margin;v-text-anchor:middle" o:gfxdata="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" fillcolor="#7030a0" strokecolor="#1f4d78 [1604]" strokeweight="1pt">
+              <v:shape w14:anchorId="26AB691E" id="Flowchart: Connector 202" o:spid="_x0000_s1026" type="#_x0000_t120" style="position:absolute;margin-left:1078.2pt;margin-top:350.55pt;width:14.5pt;height:14.5pt;z-index:251703808;visibility:visible;mso-wrap-style:square;mso-width-percent:0;mso-height-percent:0;mso-wrap-distance-left:9pt;mso-wrap-distance-top:0;mso-wrap-distance-right:9pt;mso-wrap-distance-bottom:0;mso-position-horizontal:absolute;mso-position-horizontal-relative:text;mso-position-vertical:absolute;mso-position-vertical-relative:text;mso-width-percent:0;mso-height-percent:0;mso-width-relative:margin;mso-height-relative:margin;v-text-anchor:middle" o:gfxdata="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" fillcolor="#7030a0" strokecolor="#1f4d78 [1604]" strokeweight="1pt">
                 <v:stroke joinstyle="miter"/>
-              </v:shape>
-            </w:pict>
-          </mc:Fallback>
-        </mc:AlternateContent>
-      </w:r>
-      <w:r>
-        <w:rPr>
-          <w:noProof/>
-          <w:lang w:eastAsia="en-GB"/>
-        </w:rPr>
-        <mc:AlternateContent>
-          <mc:Choice Requires="wps">
-            <w:drawing>
-              <wp:anchor distT="0" distB="0" distL="114300" distR="114300" simplePos="0" relativeHeight="251704832" behindDoc="0" locked="0" layoutInCell="1" allowOverlap="1" wp14:anchorId="0D693896" wp14:editId="4531BB83">
-                <wp:simplePos x="0" y="0"/>
-                <wp:positionH relativeFrom="column">
-                  <wp:posOffset>14224635</wp:posOffset>
-                </wp:positionH>
-                <wp:positionV relativeFrom="paragraph">
-                  <wp:posOffset>4405630</wp:posOffset>
-                </wp:positionV>
-                <wp:extent cx="899160" cy="396240"/>
-                <wp:effectExtent l="0" t="0" r="0" b="3810"/>
-                <wp:wrapNone/>
-                <wp:docPr id="203" name="Text Box 203"/>
-                <wp:cNvGraphicFramePr/>
-                <a:graphic xmlns:a="http://schemas.openxmlformats.org/drawingml/2006/main">
-                  <a:graphicData uri="http://schemas.microsoft.com/office/word/2010/wordprocessingShape">
-                    <wps:wsp>
-                      <wps:cNvSpPr txBox="1"/>
-                      <wps:spPr>
-                        <a:xfrm>
-                          <a:off x="0" y="0"/>
-                          <a:ext cx="899160" cy="396240"/>
-                        </a:xfrm>
-                        <a:prstGeom prst="rect">
-                          <a:avLst/>
-                        </a:prstGeom>
-                        <a:noFill/>
-                        <a:ln w="6350">
-                          <a:noFill/>
-                        </a:ln>
-                        <a:effectLst/>
-                      </wps:spPr>
-                      <wps:style>
-                        <a:lnRef idx="0">
-                          <a:schemeClr val="accent1"/>
-                        </a:lnRef>
-                        <a:fillRef idx="0">
-                          <a:schemeClr val="accent1"/>
-                        </a:fillRef>
-                        <a:effectRef idx="0">
-                          <a:schemeClr val="accent1"/>
-                        </a:effectRef>
-                        <a:fontRef idx="minor">
-                          <a:schemeClr val="dk1"/>
-                        </a:fontRef>
-                      </wps:style>
-                      <wps:txbx>
-                        <w:txbxContent>
-                          <w:p>
-                            <w:pPr>
-                              <w:jc w:val="center"/>
-                              <w:rPr>
-                                <w:sz w:val="40"/>
-                                <w:szCs w:val="40"/>
-                                <w:lang w:val="en-IN"/>
-                              </w:rPr>
-                            </w:pPr>
-                            <w:r>
-                              <w:rPr>
-                                <w:sz w:val="40"/>
-                                <w:szCs w:val="40"/>
-                                <w:lang w:val="en-IN"/>
-                              </w:rPr>
-                              <w:t>p-</w:t>
-                            </w:r>
-                            <w:proofErr w:type="spellStart"/>
-                            <w:r>
-                              <w:rPr>
-                                <w:sz w:val="40"/>
-                                <w:szCs w:val="40"/>
-                                <w:lang w:val="en-IN"/>
-                              </w:rPr>
-                              <w:t>val</w:t>
-                            </w:r>
-                            <w:proofErr w:type="spellEnd"/>
-                          </w:p>
-                        </w:txbxContent>
-                      </wps:txbx>
-                      <wps:bodyPr rot="0" spcFirstLastPara="0" vertOverflow="overflow" horzOverflow="overflow" vert="horz" wrap="square" lIns="91440" tIns="45720" rIns="91440" bIns="45720" numCol="1" spcCol="0" rtlCol="0" fromWordArt="0" anchor="t" anchorCtr="0" forceAA="0" compatLnSpc="1">
-                        <a:prstTxWarp prst="textNoShape">
-                          <a:avLst/>
-                        </a:prstTxWarp>
-                        <a:noAutofit/>
-                      </wps:bodyPr>
-                    </wps:wsp>
-                  </a:graphicData>
-                </a:graphic>
-                <wp14:sizeRelH relativeFrom="margin">
-                  <wp14:pctWidth>0</wp14:pctWidth>
-                </wp14:sizeRelH>
-                <wp14:sizeRelV relativeFrom="margin">
-                  <wp14:pctHeight>0</wp14:pctHeight>
-                </wp14:sizeRelV>
-              </wp:anchor>
-            </w:drawing>
-          </mc:Choice>
-          <mc:Fallback>
-            <w:pict>
-              <v:shape w14:anchorId="0D693896" id="Text Box 203" o:spid="_x0000_s1142" type="#_x0000_t202" style="position:absolute;margin-left:1120.05pt;margin-top:346.9pt;width:70.8pt;height:31.2pt;z-index:251704832;visibility:visible;mso-wrap-style:square;mso-width-percent:0;mso-height-percent:0;mso-wrap-distance-left:9pt;mso-wrap-distance-top:0;mso-wrap-distance-right:9pt;mso-wrap-distance-bottom:0;mso-position-horizontal:absolute;mso-position-horizontal-relative:text;mso-position-vertical:absolute;mso-position-vertical-relative:text;mso-width-percent:0;mso-height-percent:0;mso-width-relative:margin;mso-height-relative:margin;v-text-anchor:top" o:gfxdata="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" filled="f" stroked="f" strokeweight=".5pt">
-                <v:textbox>
-                  <w:txbxContent>
-                    <w:p>
-                      <w:pPr>
-                        <w:jc w:val="center"/>
-                        <w:rPr>
-                          <w:sz w:val="40"/>
-                          <w:szCs w:val="40"/>
-                          <w:lang w:val="en-IN"/>
-                        </w:rPr>
-                      </w:pPr>
-                      <w:r>
-                        <w:rPr>
-                          <w:sz w:val="40"/>
-                          <w:szCs w:val="40"/>
-                          <w:lang w:val="en-IN"/>
-                        </w:rPr>
-                        <w:t>p-</w:t>
-                      </w:r>
-                      <w:proofErr w:type="spellStart"/>
-                      <w:r>
-                        <w:rPr>
-                          <w:sz w:val="40"/>
-                          <w:szCs w:val="40"/>
-                          <w:lang w:val="en-IN"/>
-                        </w:rPr>
-                        <w:t>val</w:t>
-                      </w:r>
-                      <w:proofErr w:type="spellEnd"/>
-                    </w:p>
-                  </w:txbxContent>
-                </v:textbox>
               </v:shape>
             </w:pict>
           </mc:Fallback>
@@ -8468,7 +7974,7 @@
         <mc:AlternateContent>
           <mc:Choice Requires="wps">
             <w:drawing>
-              <wp:anchor distT="0" distB="0" distL="114300" distR="114300" simplePos="0" relativeHeight="251572736" behindDoc="0" locked="0" layoutInCell="1" allowOverlap="1" wp14:anchorId="6F2D71A1" wp14:editId="1FF360D7">
+              <wp:anchor distT="0" distB="0" distL="114300" distR="114300" simplePos="0" relativeHeight="251572736" behindDoc="0" locked="0" layoutInCell="1" allowOverlap="1" wp14:anchorId="6F2D71A1" wp14:editId="0845A7B3">
                 <wp:simplePos x="0" y="0"/>
                 <wp:positionH relativeFrom="column">
                   <wp:posOffset>-412024</wp:posOffset>
@@ -8564,7 +8070,11 @@
           </mc:Choice>
           <mc:Fallback>
             <w:pict>
-              <v:shape w14:anchorId="6F2D71A1" id="Text Box 3" o:spid="_x0000_s1143" type="#_x0000_t202" style="position:absolute;margin-left:-32.45pt;margin-top:11.9pt;width:105.2pt;height:29.45pt;z-index:251572736;visibility:visible;mso-wrap-style:square;mso-width-percent:0;mso-height-percent:0;mso-wrap-distance-left:9pt;mso-wrap-distance-top:0;mso-wrap-distance-right:9pt;mso-wrap-distance-bottom:0;mso-position-horizontal:absolute;mso-position-horizontal-relative:text;mso-position-vertical:absolute;mso-position-vertical-relative:text;mso-width-percent:0;mso-height-percent:0;mso-width-relative:margin;mso-height-relative:margin;v-text-anchor:top" o:gfxdata="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" fillcolor="#ffd966 [1943]" stroked="f" strokeweight=".5pt">
+              <v:shapetype w14:anchorId="6F2D71A1" id="_x0000_t202" coordsize="21600,21600" o:spt="202" path="m,l,21600r21600,l21600,xe">
+                <v:stroke joinstyle="miter"/>
+                <v:path gradientshapeok="t" o:connecttype="rect"/>
+              </v:shapetype>
+              <v:shape id="Text Box 3" o:spid="_x0000_s1138" type="#_x0000_t202" style="position:absolute;margin-left:-32.45pt;margin-top:11.9pt;width:105.2pt;height:29.45pt;z-index:251572736;visibility:visible;mso-wrap-style:square;mso-width-percent:0;mso-height-percent:0;mso-wrap-distance-left:9pt;mso-wrap-distance-top:0;mso-wrap-distance-right:9pt;mso-wrap-distance-bottom:0;mso-position-horizontal:absolute;mso-position-horizontal-relative:text;mso-position-vertical:absolute;mso-position-vertical-relative:text;mso-width-percent:0;mso-height-percent:0;mso-width-relative:margin;mso-height-relative:margin;v-text-anchor:top" o:gfxdata="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" fillcolor="#ffd966 [1943]" stroked="f" strokeweight=".5pt">
                 <v:textbox>
                   <w:txbxContent>
                     <w:p>
@@ -8609,6 +8119,726 @@
           <w:tab w:val="left" w:pos="2424"/>
         </w:tabs>
       </w:pPr>
+      <w:r>
+        <w:rPr>
+          <w:noProof/>
+          <w:lang w:eastAsia="en-GB"/>
+        </w:rPr>
+        <mc:AlternateContent>
+          <mc:Choice Requires="wps">
+            <w:drawing>
+              <wp:anchor distT="0" distB="0" distL="114300" distR="114300" simplePos="0" relativeHeight="251704832" behindDoc="0" locked="0" layoutInCell="1" allowOverlap="1" wp14:anchorId="0D693896" wp14:editId="78194AFF">
+                <wp:simplePos x="0" y="0"/>
+                <wp:positionH relativeFrom="column">
+                  <wp:posOffset>14084300</wp:posOffset>
+                </wp:positionH>
+                <wp:positionV relativeFrom="paragraph">
+                  <wp:posOffset>2689225</wp:posOffset>
+                </wp:positionV>
+                <wp:extent cx="1117600" cy="396240"/>
+                <wp:effectExtent l="0" t="0" r="0" b="3810"/>
+                <wp:wrapNone/>
+                <wp:docPr id="203" name="Text Box 203"/>
+                <wp:cNvGraphicFramePr/>
+                <a:graphic xmlns:a="http://schemas.openxmlformats.org/drawingml/2006/main">
+                  <a:graphicData uri="http://schemas.microsoft.com/office/word/2010/wordprocessingShape">
+                    <wps:wsp>
+                      <wps:cNvSpPr txBox="1"/>
+                      <wps:spPr>
+                        <a:xfrm>
+                          <a:off x="0" y="0"/>
+                          <a:ext cx="1117600" cy="396240"/>
+                        </a:xfrm>
+                        <a:prstGeom prst="rect">
+                          <a:avLst/>
+                        </a:prstGeom>
+                        <a:noFill/>
+                        <a:ln w="6350">
+                          <a:noFill/>
+                        </a:ln>
+                        <a:effectLst/>
+                      </wps:spPr>
+                      <wps:style>
+                        <a:lnRef idx="0">
+                          <a:schemeClr val="accent1"/>
+                        </a:lnRef>
+                        <a:fillRef idx="0">
+                          <a:schemeClr val="accent1"/>
+                        </a:fillRef>
+                        <a:effectRef idx="0">
+                          <a:schemeClr val="accent1"/>
+                        </a:effectRef>
+                        <a:fontRef idx="minor">
+                          <a:schemeClr val="dk1"/>
+                        </a:fontRef>
+                      </wps:style>
+                      <wps:txbx>
+                        <w:txbxContent>
+                          <w:p>
+                            <w:pPr>
+                              <w:jc w:val="center"/>
+                              <w:rPr>
+                                <w:sz w:val="40"/>
+                                <w:szCs w:val="40"/>
+                                <w:lang w:val="en-IN"/>
+                              </w:rPr>
+                            </w:pPr>
+                            <w:r>
+                              <w:rPr>
+                                <w:sz w:val="40"/>
+                                <w:szCs w:val="40"/>
+                                <w:lang w:val="en-IN"/>
+                              </w:rPr>
+                              <w:t>p</w:t>
+                            </w:r>
+                            <w:r>
+                              <w:rPr>
+                                <w:sz w:val="40"/>
+                                <w:szCs w:val="40"/>
+                                <w:lang w:val="en-IN"/>
+                              </w:rPr>
+                              <w:t>-val</w:t>
+                            </w:r>
+                            <w:r>
+                              <w:rPr>
+                                <w:sz w:val="40"/>
+                                <w:szCs w:val="40"/>
+                                <w:lang w:val="en-IN"/>
+                              </w:rPr>
+                              <w:t>ue</w:t>
+                            </w:r>
+                          </w:p>
+                        </w:txbxContent>
+                      </wps:txbx>
+                      <wps:bodyPr rot="0" spcFirstLastPara="0" vertOverflow="overflow" horzOverflow="overflow" vert="horz" wrap="square" lIns="91440" tIns="45720" rIns="91440" bIns="45720" numCol="1" spcCol="0" rtlCol="0" fromWordArt="0" anchor="t" anchorCtr="0" forceAA="0" compatLnSpc="1">
+                        <a:prstTxWarp prst="textNoShape">
+                          <a:avLst/>
+                        </a:prstTxWarp>
+                        <a:noAutofit/>
+                      </wps:bodyPr>
+                    </wps:wsp>
+                  </a:graphicData>
+                </a:graphic>
+                <wp14:sizeRelH relativeFrom="margin">
+                  <wp14:pctWidth>0</wp14:pctWidth>
+                </wp14:sizeRelH>
+                <wp14:sizeRelV relativeFrom="margin">
+                  <wp14:pctHeight>0</wp14:pctHeight>
+                </wp14:sizeRelV>
+              </wp:anchor>
+            </w:drawing>
+          </mc:Choice>
+          <mc:Fallback>
+            <w:pict>
+              <v:shape w14:anchorId="0D693896" id="Text Box 203" o:spid="_x0000_s1139" type="#_x0000_t202" style="position:absolute;margin-left:1109pt;margin-top:211.75pt;width:88pt;height:31.2pt;z-index:251704832;visibility:visible;mso-wrap-style:square;mso-width-percent:0;mso-height-percent:0;mso-wrap-distance-left:9pt;mso-wrap-distance-top:0;mso-wrap-distance-right:9pt;mso-wrap-distance-bottom:0;mso-position-horizontal:absolute;mso-position-horizontal-relative:text;mso-position-vertical:absolute;mso-position-vertical-relative:text;mso-width-percent:0;mso-height-percent:0;mso-width-relative:margin;mso-height-relative:margin;v-text-anchor:top" o:gfxdata="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" filled="f" stroked="f" strokeweight=".5pt">
+                <v:textbox>
+                  <w:txbxContent>
+                    <w:p>
+                      <w:pPr>
+                        <w:jc w:val="center"/>
+                        <w:rPr>
+                          <w:sz w:val="40"/>
+                          <w:szCs w:val="40"/>
+                          <w:lang w:val="en-IN"/>
+                        </w:rPr>
+                      </w:pPr>
+                      <w:r>
+                        <w:rPr>
+                          <w:sz w:val="40"/>
+                          <w:szCs w:val="40"/>
+                          <w:lang w:val="en-IN"/>
+                        </w:rPr>
+                        <w:t>p</w:t>
+                      </w:r>
+                      <w:r>
+                        <w:rPr>
+                          <w:sz w:val="40"/>
+                          <w:szCs w:val="40"/>
+                          <w:lang w:val="en-IN"/>
+                        </w:rPr>
+                        <w:t>-val</w:t>
+                      </w:r>
+                      <w:r>
+                        <w:rPr>
+                          <w:sz w:val="40"/>
+                          <w:szCs w:val="40"/>
+                          <w:lang w:val="en-IN"/>
+                        </w:rPr>
+                        <w:t>ue</w:t>
+                      </w:r>
+                    </w:p>
+                  </w:txbxContent>
+                </v:textbox>
+              </v:shape>
+            </w:pict>
+          </mc:Fallback>
+        </mc:AlternateContent>
+      </w:r>
+      <w:r>
+        <w:rPr>
+          <w:noProof/>
+          <w:lang w:eastAsia="en-GB"/>
+        </w:rPr>
+        <mc:AlternateContent>
+          <mc:Choice Requires="wps">
+            <w:drawing>
+              <wp:anchor distT="0" distB="0" distL="114300" distR="114300" simplePos="0" relativeHeight="251696640" behindDoc="0" locked="0" layoutInCell="1" allowOverlap="1" wp14:anchorId="354B56A1" wp14:editId="5267EDC4">
+                <wp:simplePos x="0" y="0"/>
+                <wp:positionH relativeFrom="column">
+                  <wp:posOffset>14079855</wp:posOffset>
+                </wp:positionH>
+                <wp:positionV relativeFrom="paragraph">
+                  <wp:posOffset>375285</wp:posOffset>
+                </wp:positionV>
+                <wp:extent cx="1661160" cy="381635"/>
+                <wp:effectExtent l="0" t="0" r="0" b="0"/>
+                <wp:wrapNone/>
+                <wp:docPr id="194" name="Text Box 194"/>
+                <wp:cNvGraphicFramePr/>
+                <a:graphic xmlns:a="http://schemas.openxmlformats.org/drawingml/2006/main">
+                  <a:graphicData uri="http://schemas.microsoft.com/office/word/2010/wordprocessingShape">
+                    <wps:wsp>
+                      <wps:cNvSpPr txBox="1"/>
+                      <wps:spPr>
+                        <a:xfrm>
+                          <a:off x="0" y="0"/>
+                          <a:ext cx="1661160" cy="381635"/>
+                        </a:xfrm>
+                        <a:prstGeom prst="rect">
+                          <a:avLst/>
+                        </a:prstGeom>
+                        <a:noFill/>
+                        <a:ln w="6350">
+                          <a:noFill/>
+                        </a:ln>
+                        <a:effectLst/>
+                      </wps:spPr>
+                      <wps:style>
+                        <a:lnRef idx="0">
+                          <a:schemeClr val="accent1"/>
+                        </a:lnRef>
+                        <a:fillRef idx="0">
+                          <a:schemeClr val="accent1"/>
+                        </a:fillRef>
+                        <a:effectRef idx="0">
+                          <a:schemeClr val="accent1"/>
+                        </a:effectRef>
+                        <a:fontRef idx="minor">
+                          <a:schemeClr val="dk1"/>
+                        </a:fontRef>
+                      </wps:style>
+                      <wps:txbx>
+                        <w:txbxContent>
+                          <w:p>
+                            <w:pPr>
+                              <w:rPr>
+                                <w:sz w:val="40"/>
+                                <w:szCs w:val="40"/>
+                                <w:lang w:val="en-IN"/>
+                              </w:rPr>
+                            </w:pPr>
+                            <w:r>
+                              <w:rPr>
+                                <w:sz w:val="40"/>
+                                <w:szCs w:val="40"/>
+                                <w:lang w:val="en-IN"/>
+                              </w:rPr>
+                              <w:t>% L</w:t>
+                            </w:r>
+                            <w:r>
+                              <w:rPr>
+                                <w:sz w:val="40"/>
+                                <w:szCs w:val="40"/>
+                                <w:lang w:val="en-IN"/>
+                              </w:rPr>
+                              <w:t>ocation</w:t>
+                            </w:r>
+                          </w:p>
+                        </w:txbxContent>
+                      </wps:txbx>
+                      <wps:bodyPr rot="0" spcFirstLastPara="0" vertOverflow="overflow" horzOverflow="overflow" vert="horz" wrap="square" lIns="91440" tIns="45720" rIns="91440" bIns="45720" numCol="1" spcCol="0" rtlCol="0" fromWordArt="0" anchor="t" anchorCtr="0" forceAA="0" compatLnSpc="1">
+                        <a:prstTxWarp prst="textNoShape">
+                          <a:avLst/>
+                        </a:prstTxWarp>
+                        <a:noAutofit/>
+                      </wps:bodyPr>
+                    </wps:wsp>
+                  </a:graphicData>
+                </a:graphic>
+                <wp14:sizeRelH relativeFrom="margin">
+                  <wp14:pctWidth>0</wp14:pctWidth>
+                </wp14:sizeRelH>
+                <wp14:sizeRelV relativeFrom="margin">
+                  <wp14:pctHeight>0</wp14:pctHeight>
+                </wp14:sizeRelV>
+              </wp:anchor>
+            </w:drawing>
+          </mc:Choice>
+          <mc:Fallback>
+            <w:pict>
+              <v:shape w14:anchorId="354B56A1" id="Text Box 194" o:spid="_x0000_s1140" type="#_x0000_t202" style="position:absolute;margin-left:1108.65pt;margin-top:29.55pt;width:130.8pt;height:30.05pt;z-index:251696640;visibility:visible;mso-wrap-style:square;mso-width-percent:0;mso-height-percent:0;mso-wrap-distance-left:9pt;mso-wrap-distance-top:0;mso-wrap-distance-right:9pt;mso-wrap-distance-bottom:0;mso-position-horizontal:absolute;mso-position-horizontal-relative:text;mso-position-vertical:absolute;mso-position-vertical-relative:text;mso-width-percent:0;mso-height-percent:0;mso-width-relative:margin;mso-height-relative:margin;v-text-anchor:top" o:gfxdata="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" filled="f" stroked="f" strokeweight=".5pt">
+                <v:textbox>
+                  <w:txbxContent>
+                    <w:p>
+                      <w:pPr>
+                        <w:rPr>
+                          <w:sz w:val="40"/>
+                          <w:szCs w:val="40"/>
+                          <w:lang w:val="en-IN"/>
+                        </w:rPr>
+                      </w:pPr>
+                      <w:r>
+                        <w:rPr>
+                          <w:sz w:val="40"/>
+                          <w:szCs w:val="40"/>
+                          <w:lang w:val="en-IN"/>
+                        </w:rPr>
+                        <w:t>% L</w:t>
+                      </w:r>
+                      <w:r>
+                        <w:rPr>
+                          <w:sz w:val="40"/>
+                          <w:szCs w:val="40"/>
+                          <w:lang w:val="en-IN"/>
+                        </w:rPr>
+                        <w:t>ocation</w:t>
+                      </w:r>
+                    </w:p>
+                  </w:txbxContent>
+                </v:textbox>
+              </v:shape>
+            </w:pict>
+          </mc:Fallback>
+        </mc:AlternateContent>
+      </w:r>
+      <w:r>
+        <w:rPr>
+          <w:noProof/>
+          <w:lang w:eastAsia="en-GB"/>
+        </w:rPr>
+        <mc:AlternateContent>
+          <mc:Choice Requires="wps">
+            <w:drawing>
+              <wp:anchor distT="0" distB="0" distL="114300" distR="114300" simplePos="0" relativeHeight="251698688" behindDoc="0" locked="0" layoutInCell="1" allowOverlap="1" wp14:anchorId="0BA994D2" wp14:editId="041FC8D3">
+                <wp:simplePos x="0" y="0"/>
+                <wp:positionH relativeFrom="column">
+                  <wp:posOffset>14082395</wp:posOffset>
+                </wp:positionH>
+                <wp:positionV relativeFrom="paragraph">
+                  <wp:posOffset>878205</wp:posOffset>
+                </wp:positionV>
+                <wp:extent cx="1539240" cy="365760"/>
+                <wp:effectExtent l="0" t="0" r="0" b="0"/>
+                <wp:wrapNone/>
+                <wp:docPr id="196" name="Text Box 196"/>
+                <wp:cNvGraphicFramePr/>
+                <a:graphic xmlns:a="http://schemas.openxmlformats.org/drawingml/2006/main">
+                  <a:graphicData uri="http://schemas.microsoft.com/office/word/2010/wordprocessingShape">
+                    <wps:wsp>
+                      <wps:cNvSpPr txBox="1"/>
+                      <wps:spPr>
+                        <a:xfrm>
+                          <a:off x="0" y="0"/>
+                          <a:ext cx="1539240" cy="365760"/>
+                        </a:xfrm>
+                        <a:prstGeom prst="rect">
+                          <a:avLst/>
+                        </a:prstGeom>
+                        <a:noFill/>
+                        <a:ln w="6350">
+                          <a:noFill/>
+                        </a:ln>
+                        <a:effectLst/>
+                      </wps:spPr>
+                      <wps:style>
+                        <a:lnRef idx="0">
+                          <a:schemeClr val="accent1"/>
+                        </a:lnRef>
+                        <a:fillRef idx="0">
+                          <a:schemeClr val="accent1"/>
+                        </a:fillRef>
+                        <a:effectRef idx="0">
+                          <a:schemeClr val="accent1"/>
+                        </a:effectRef>
+                        <a:fontRef idx="minor">
+                          <a:schemeClr val="dk1"/>
+                        </a:fontRef>
+                      </wps:style>
+                      <wps:txbx>
+                        <w:txbxContent>
+                          <w:p>
+                            <w:pPr>
+                              <w:rPr>
+                                <w:sz w:val="40"/>
+                                <w:szCs w:val="40"/>
+                                <w:lang w:val="en-IN"/>
+                              </w:rPr>
+                            </w:pPr>
+                            <w:r>
+                              <w:rPr>
+                                <w:sz w:val="40"/>
+                                <w:szCs w:val="40"/>
+                                <w:lang w:val="en-IN"/>
+                              </w:rPr>
+                              <w:t>%</w:t>
+                            </w:r>
+                            <w:r>
+                              <w:rPr>
+                                <w:sz w:val="40"/>
+                                <w:szCs w:val="40"/>
+                                <w:lang w:val="en-IN"/>
+                              </w:rPr>
+                              <w:t xml:space="preserve"> </w:t>
+                            </w:r>
+                            <w:r>
+                              <w:rPr>
+                                <w:sz w:val="40"/>
+                                <w:szCs w:val="40"/>
+                                <w:lang w:val="en-IN"/>
+                              </w:rPr>
+                              <w:t>S</w:t>
+                            </w:r>
+                            <w:r>
+                              <w:rPr>
+                                <w:sz w:val="40"/>
+                                <w:szCs w:val="40"/>
+                                <w:lang w:val="en-IN"/>
+                              </w:rPr>
+                              <w:t>ize</w:t>
+                            </w:r>
+                          </w:p>
+                        </w:txbxContent>
+                      </wps:txbx>
+                      <wps:bodyPr rot="0" spcFirstLastPara="0" vertOverflow="overflow" horzOverflow="overflow" vert="horz" wrap="square" lIns="91440" tIns="45720" rIns="91440" bIns="45720" numCol="1" spcCol="0" rtlCol="0" fromWordArt="0" anchor="t" anchorCtr="0" forceAA="0" compatLnSpc="1">
+                        <a:prstTxWarp prst="textNoShape">
+                          <a:avLst/>
+                        </a:prstTxWarp>
+                        <a:noAutofit/>
+                      </wps:bodyPr>
+                    </wps:wsp>
+                  </a:graphicData>
+                </a:graphic>
+                <wp14:sizeRelH relativeFrom="margin">
+                  <wp14:pctWidth>0</wp14:pctWidth>
+                </wp14:sizeRelH>
+                <wp14:sizeRelV relativeFrom="margin">
+                  <wp14:pctHeight>0</wp14:pctHeight>
+                </wp14:sizeRelV>
+              </wp:anchor>
+            </w:drawing>
+          </mc:Choice>
+          <mc:Fallback>
+            <w:pict>
+              <v:shape w14:anchorId="0BA994D2" id="Text Box 196" o:spid="_x0000_s1141" type="#_x0000_t202" style="position:absolute;margin-left:1108.85pt;margin-top:69.15pt;width:121.2pt;height:28.8pt;z-index:251698688;visibility:visible;mso-wrap-style:square;mso-width-percent:0;mso-height-percent:0;mso-wrap-distance-left:9pt;mso-wrap-distance-top:0;mso-wrap-distance-right:9pt;mso-wrap-distance-bottom:0;mso-position-horizontal:absolute;mso-position-horizontal-relative:text;mso-position-vertical:absolute;mso-position-vertical-relative:text;mso-width-percent:0;mso-height-percent:0;mso-width-relative:margin;mso-height-relative:margin;v-text-anchor:top" o:gfxdata="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" filled="f" stroked="f" strokeweight=".5pt">
+                <v:textbox>
+                  <w:txbxContent>
+                    <w:p>
+                      <w:pPr>
+                        <w:rPr>
+                          <w:sz w:val="40"/>
+                          <w:szCs w:val="40"/>
+                          <w:lang w:val="en-IN"/>
+                        </w:rPr>
+                      </w:pPr>
+                      <w:r>
+                        <w:rPr>
+                          <w:sz w:val="40"/>
+                          <w:szCs w:val="40"/>
+                          <w:lang w:val="en-IN"/>
+                        </w:rPr>
+                        <w:t>%</w:t>
+                      </w:r>
+                      <w:r>
+                        <w:rPr>
+                          <w:sz w:val="40"/>
+                          <w:szCs w:val="40"/>
+                          <w:lang w:val="en-IN"/>
+                        </w:rPr>
+                        <w:t xml:space="preserve"> </w:t>
+                      </w:r>
+                      <w:r>
+                        <w:rPr>
+                          <w:sz w:val="40"/>
+                          <w:szCs w:val="40"/>
+                          <w:lang w:val="en-IN"/>
+                        </w:rPr>
+                        <w:t>S</w:t>
+                      </w:r>
+                      <w:r>
+                        <w:rPr>
+                          <w:sz w:val="40"/>
+                          <w:szCs w:val="40"/>
+                          <w:lang w:val="en-IN"/>
+                        </w:rPr>
+                        <w:t>ize</w:t>
+                      </w:r>
+                    </w:p>
+                  </w:txbxContent>
+                </v:textbox>
+              </v:shape>
+            </w:pict>
+          </mc:Fallback>
+        </mc:AlternateContent>
+      </w:r>
+      <w:r>
+        <w:rPr>
+          <w:noProof/>
+          <w:lang w:eastAsia="en-GB"/>
+        </w:rPr>
+        <mc:AlternateContent>
+          <mc:Choice Requires="wps">
+            <w:drawing>
+              <wp:anchor distT="0" distB="0" distL="114300" distR="114300" simplePos="0" relativeHeight="251700736" behindDoc="0" locked="0" layoutInCell="1" allowOverlap="1" wp14:anchorId="2E67032F" wp14:editId="21DBB0F1">
+                <wp:simplePos x="0" y="0"/>
+                <wp:positionH relativeFrom="column">
+                  <wp:posOffset>14087475</wp:posOffset>
+                </wp:positionH>
+                <wp:positionV relativeFrom="paragraph">
+                  <wp:posOffset>1409700</wp:posOffset>
+                </wp:positionV>
+                <wp:extent cx="1463040" cy="352425"/>
+                <wp:effectExtent l="0" t="0" r="0" b="0"/>
+                <wp:wrapNone/>
+                <wp:docPr id="198" name="Text Box 198"/>
+                <wp:cNvGraphicFramePr/>
+                <a:graphic xmlns:a="http://schemas.openxmlformats.org/drawingml/2006/main">
+                  <a:graphicData uri="http://schemas.microsoft.com/office/word/2010/wordprocessingShape">
+                    <wps:wsp>
+                      <wps:cNvSpPr txBox="1"/>
+                      <wps:spPr>
+                        <a:xfrm>
+                          <a:off x="0" y="0"/>
+                          <a:ext cx="1463040" cy="352425"/>
+                        </a:xfrm>
+                        <a:prstGeom prst="rect">
+                          <a:avLst/>
+                        </a:prstGeom>
+                        <a:noFill/>
+                        <a:ln w="6350">
+                          <a:noFill/>
+                        </a:ln>
+                        <a:effectLst/>
+                      </wps:spPr>
+                      <wps:style>
+                        <a:lnRef idx="0">
+                          <a:schemeClr val="accent1"/>
+                        </a:lnRef>
+                        <a:fillRef idx="0">
+                          <a:schemeClr val="accent1"/>
+                        </a:fillRef>
+                        <a:effectRef idx="0">
+                          <a:schemeClr val="accent1"/>
+                        </a:effectRef>
+                        <a:fontRef idx="minor">
+                          <a:schemeClr val="dk1"/>
+                        </a:fontRef>
+                      </wps:style>
+                      <wps:txbx>
+                        <w:txbxContent>
+                          <w:p>
+                            <w:pPr>
+                              <w:rPr>
+                                <w:sz w:val="40"/>
+                                <w:szCs w:val="40"/>
+                                <w:lang w:val="en-IN"/>
+                              </w:rPr>
+                            </w:pPr>
+                            <w:r>
+                              <w:rPr>
+                                <w:sz w:val="40"/>
+                                <w:szCs w:val="40"/>
+                                <w:lang w:val="en-IN"/>
+                              </w:rPr>
+                              <w:t>% S</w:t>
+                            </w:r>
+                            <w:r>
+                              <w:rPr>
+                                <w:sz w:val="40"/>
+                                <w:szCs w:val="40"/>
+                                <w:lang w:val="en-IN"/>
+                              </w:rPr>
+                              <w:t>hape</w:t>
+                            </w:r>
+                          </w:p>
+                        </w:txbxContent>
+                      </wps:txbx>
+                      <wps:bodyPr rot="0" spcFirstLastPara="0" vertOverflow="overflow" horzOverflow="overflow" vert="horz" wrap="square" lIns="91440" tIns="45720" rIns="91440" bIns="45720" numCol="1" spcCol="0" rtlCol="0" fromWordArt="0" anchor="t" anchorCtr="0" forceAA="0" compatLnSpc="1">
+                        <a:prstTxWarp prst="textNoShape">
+                          <a:avLst/>
+                        </a:prstTxWarp>
+                        <a:noAutofit/>
+                      </wps:bodyPr>
+                    </wps:wsp>
+                  </a:graphicData>
+                </a:graphic>
+                <wp14:sizeRelH relativeFrom="margin">
+                  <wp14:pctWidth>0</wp14:pctWidth>
+                </wp14:sizeRelH>
+                <wp14:sizeRelV relativeFrom="margin">
+                  <wp14:pctHeight>0</wp14:pctHeight>
+                </wp14:sizeRelV>
+              </wp:anchor>
+            </w:drawing>
+          </mc:Choice>
+          <mc:Fallback>
+            <w:pict>
+              <v:shape w14:anchorId="2E67032F" id="Text Box 198" o:spid="_x0000_s1142" type="#_x0000_t202" style="position:absolute;margin-left:1109.25pt;margin-top:111pt;width:115.2pt;height:27.75pt;z-index:251700736;visibility:visible;mso-wrap-style:square;mso-width-percent:0;mso-height-percent:0;mso-wrap-distance-left:9pt;mso-wrap-distance-top:0;mso-wrap-distance-right:9pt;mso-wrap-distance-bottom:0;mso-position-horizontal:absolute;mso-position-horizontal-relative:text;mso-position-vertical:absolute;mso-position-vertical-relative:text;mso-width-percent:0;mso-height-percent:0;mso-width-relative:margin;mso-height-relative:margin;v-text-anchor:top" o:gfxdata="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" filled="f" stroked="f" strokeweight=".5pt">
+                <v:textbox>
+                  <w:txbxContent>
+                    <w:p>
+                      <w:pPr>
+                        <w:rPr>
+                          <w:sz w:val="40"/>
+                          <w:szCs w:val="40"/>
+                          <w:lang w:val="en-IN"/>
+                        </w:rPr>
+                      </w:pPr>
+                      <w:r>
+                        <w:rPr>
+                          <w:sz w:val="40"/>
+                          <w:szCs w:val="40"/>
+                          <w:lang w:val="en-IN"/>
+                        </w:rPr>
+                        <w:t>% S</w:t>
+                      </w:r>
+                      <w:r>
+                        <w:rPr>
+                          <w:sz w:val="40"/>
+                          <w:szCs w:val="40"/>
+                          <w:lang w:val="en-IN"/>
+                        </w:rPr>
+                        <w:t>hape</w:t>
+                      </w:r>
+                    </w:p>
+                  </w:txbxContent>
+                </v:textbox>
+              </v:shape>
+            </w:pict>
+          </mc:Fallback>
+        </mc:AlternateContent>
+      </w:r>
+      <w:r>
+        <w:rPr>
+          <w:noProof/>
+          <w:lang w:eastAsia="en-GB"/>
+        </w:rPr>
+        <mc:AlternateContent>
+          <mc:Choice Requires="wps">
+            <w:drawing>
+              <wp:anchor distT="0" distB="0" distL="114300" distR="114300" simplePos="0" relativeHeight="251702784" behindDoc="0" locked="0" layoutInCell="1" allowOverlap="1" wp14:anchorId="0C2EBC06" wp14:editId="0903AE19">
+                <wp:simplePos x="0" y="0"/>
+                <wp:positionH relativeFrom="margin">
+                  <wp:posOffset>14090015</wp:posOffset>
+                </wp:positionH>
+                <wp:positionV relativeFrom="paragraph">
+                  <wp:posOffset>1899285</wp:posOffset>
+                </wp:positionV>
+                <wp:extent cx="1600200" cy="713740"/>
+                <wp:effectExtent l="0" t="0" r="0" b="0"/>
+                <wp:wrapNone/>
+                <wp:docPr id="201" name="Text Box 201"/>
+                <wp:cNvGraphicFramePr/>
+                <a:graphic xmlns:a="http://schemas.openxmlformats.org/drawingml/2006/main">
+                  <a:graphicData uri="http://schemas.microsoft.com/office/word/2010/wordprocessingShape">
+                    <wps:wsp>
+                      <wps:cNvSpPr txBox="1"/>
+                      <wps:spPr>
+                        <a:xfrm>
+                          <a:off x="0" y="0"/>
+                          <a:ext cx="1600200" cy="713740"/>
+                        </a:xfrm>
+                        <a:prstGeom prst="rect">
+                          <a:avLst/>
+                        </a:prstGeom>
+                        <a:noFill/>
+                        <a:ln w="6350">
+                          <a:noFill/>
+                        </a:ln>
+                        <a:effectLst/>
+                      </wps:spPr>
+                      <wps:style>
+                        <a:lnRef idx="0">
+                          <a:schemeClr val="accent1"/>
+                        </a:lnRef>
+                        <a:fillRef idx="0">
+                          <a:schemeClr val="accent1"/>
+                        </a:fillRef>
+                        <a:effectRef idx="0">
+                          <a:schemeClr val="accent1"/>
+                        </a:effectRef>
+                        <a:fontRef idx="minor">
+                          <a:schemeClr val="dk1"/>
+                        </a:fontRef>
+                      </wps:style>
+                      <wps:txbx>
+                        <w:txbxContent>
+                          <w:p>
+                            <w:pPr>
+                              <w:rPr>
+                                <w:sz w:val="40"/>
+                                <w:szCs w:val="40"/>
+                                <w:lang w:val="en-IN"/>
+                              </w:rPr>
+                            </w:pPr>
+                            <w:r>
+                              <w:rPr>
+                                <w:sz w:val="40"/>
+                                <w:szCs w:val="40"/>
+                                <w:lang w:val="en-IN"/>
+                              </w:rPr>
+                              <w:t>Wasserstein Metric</w:t>
+                            </w:r>
+                          </w:p>
+                        </w:txbxContent>
+                      </wps:txbx>
+                      <wps:bodyPr rot="0" spcFirstLastPara="0" vertOverflow="overflow" horzOverflow="overflow" vert="horz" wrap="square" lIns="91440" tIns="45720" rIns="91440" bIns="45720" numCol="1" spcCol="0" rtlCol="0" fromWordArt="0" anchor="t" anchorCtr="0" forceAA="0" compatLnSpc="1">
+                        <a:prstTxWarp prst="textNoShape">
+                          <a:avLst/>
+                        </a:prstTxWarp>
+                        <a:noAutofit/>
+                      </wps:bodyPr>
+                    </wps:wsp>
+                  </a:graphicData>
+                </a:graphic>
+                <wp14:sizeRelH relativeFrom="margin">
+                  <wp14:pctWidth>0</wp14:pctWidth>
+                </wp14:sizeRelH>
+                <wp14:sizeRelV relativeFrom="margin">
+                  <wp14:pctHeight>0</wp14:pctHeight>
+                </wp14:sizeRelV>
+              </wp:anchor>
+            </w:drawing>
+          </mc:Choice>
+          <mc:Fallback>
+            <w:pict>
+              <v:shape w14:anchorId="0C2EBC06" id="Text Box 201" o:spid="_x0000_s1143" type="#_x0000_t202" style="position:absolute;margin-left:1109.45pt;margin-top:149.55pt;width:126pt;height:56.2pt;z-index:251702784;visibility:visible;mso-wrap-style:square;mso-width-percent:0;mso-height-percent:0;mso-wrap-distance-left:9pt;mso-wrap-distance-top:0;mso-wrap-distance-right:9pt;mso-wrap-distance-bottom:0;mso-position-horizontal:absolute;mso-position-horizontal-relative:margin;mso-position-vertical:absolute;mso-position-vertical-relative:text;mso-width-percent:0;mso-height-percent:0;mso-width-relative:margin;mso-height-relative:margin;v-text-anchor:top" o:gfxdata="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" filled="f" stroked="f" strokeweight=".5pt">
+                <v:textbox>
+                  <w:txbxContent>
+                    <w:p>
+                      <w:pPr>
+                        <w:rPr>
+                          <w:sz w:val="40"/>
+                          <w:szCs w:val="40"/>
+                          <w:lang w:val="en-IN"/>
+                        </w:rPr>
+                      </w:pPr>
+                      <w:r>
+                        <w:rPr>
+                          <w:sz w:val="40"/>
+                          <w:szCs w:val="40"/>
+                          <w:lang w:val="en-IN"/>
+                        </w:rPr>
+                        <w:t>Wasserstein Metric</w:t>
+                      </w:r>
+                    </w:p>
+                  </w:txbxContent>
+                </v:textbox>
+                <w10:wrap anchorx="margin"/>
+              </v:shape>
+            </w:pict>
+          </mc:Fallback>
+        </mc:AlternateContent>
+      </w:r>
       <w:r>
         <w:rPr>
           <w:noProof/>
@@ -9608,6 +9838,7 @@
     <w:lsdException w:name="HTML Sample" w:semiHidden="1" w:unhideWhenUsed="1"/>
     <w:lsdException w:name="HTML Typewriter" w:semiHidden="1" w:unhideWhenUsed="1"/>
     <w:lsdException w:name="HTML Variable" w:semiHidden="1" w:unhideWhenUsed="1"/>
+    <w:lsdException w:name="Normal Table" w:semiHidden="1" w:unhideWhenUsed="1"/>
     <w:lsdException w:name="annotation subject" w:semiHidden="1" w:unhideWhenUsed="1"/>
     <w:lsdException w:name="No List" w:semiHidden="1" w:unhideWhenUsed="1"/>
     <w:lsdException w:name="Outline List 1" w:semiHidden="1" w:unhideWhenUsed="1"/>
@@ -9650,8 +9881,11 @@
     <w:lsdException w:name="Table Contemporary" w:semiHidden="1" w:unhideWhenUsed="1"/>
     <w:lsdException w:name="Table Elegant" w:semiHidden="1" w:unhideWhenUsed="1"/>
     <w:lsdException w:name="Table Professional" w:semiHidden="1" w:unhideWhenUsed="1"/>
+    <w:lsdException w:name="Table Subtle 1" w:semiHidden="1" w:unhideWhenUsed="1"/>
     <w:lsdException w:name="Table Subtle 2" w:semiHidden="1" w:unhideWhenUsed="1"/>
     <w:lsdException w:name="Table Web 1" w:semiHidden="1" w:unhideWhenUsed="1"/>
+    <w:lsdException w:name="Table Web 2" w:semiHidden="1" w:unhideWhenUsed="1"/>
+    <w:lsdException w:name="Table Web 3" w:semiHidden="1" w:unhideWhenUsed="1"/>
     <w:lsdException w:name="Balloon Text" w:semiHidden="1" w:unhideWhenUsed="1"/>
     <w:lsdException w:name="Table Grid" w:uiPriority="39"/>
     <w:lsdException w:name="Table Theme" w:semiHidden="1" w:unhideWhenUsed="1"/>
@@ -10221,7 +10455,7 @@
 </file>
 
 <file path=customXml/itemProps1.xml><?xml version="1.0" encoding="utf-8"?>
-<ds:datastoreItem xmlns:ds="http://schemas.openxmlformats.org/officeDocument/2006/customXml" ds:itemID="{591BB760-CA7A-4E08-AA65-53FB4D21DD83}">
+<ds:datastoreItem xmlns:ds="http://schemas.openxmlformats.org/officeDocument/2006/customXml" ds:itemID="{1CC02D3C-9643-435D-9695-7C75B26170E1}">
   <ds:schemaRefs>
     <ds:schemaRef ds:uri="http://schemas.openxmlformats.org/officeDocument/2006/bibliography"/>
   </ds:schemaRefs>

</xml_diff>

<commit_message>
Legends added for Network Graphs
</commit_message>
<xml_diff>
--- a/Documentation/Presentation/Matrix.docx
+++ b/Documentation/Presentation/Matrix.docx
@@ -683,12 +683,10 @@
           <w:tab w:val="left" w:pos="15034"/>
         </w:tabs>
       </w:pPr>
-      <w:bookmarkStart w:id="0" w:name="_GoBack"/>
       <w:r>
         <w:tab/>
       </w:r>
     </w:p>
-    <w:bookmarkEnd w:id="0"/>
     <w:p>
       <w:r>
         <w:rPr>
@@ -6272,6 +6270,10 @@
                   <v:imagedata r:id="rId111" o:title=""/>
                   <v:path arrowok="t"/>
                 </v:shape>
+                <v:shapetype id="_x0000_t202" coordsize="21600,21600" o:spt="202" path="m,l,21600r21600,l21600,xe">
+                  <v:stroke joinstyle="miter"/>
+                  <v:path gradientshapeok="t" o:connecttype="rect"/>
+                </v:shapetype>
                 <v:shape id="Text Box 57" o:spid="_x0000_s1068" type="#_x0000_t202" style="position:absolute;left:31824;top:2235;width:7723;height:4724;visibility:visible;mso-wrap-style:square;v-text-anchor:top" o:gfxdata="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" filled="f" stroked="f" strokeweight=".5pt">
                   <v:textbox>
                     <w:txbxContent>
@@ -8249,7 +8251,7 @@
               </wp:anchor>
             </w:drawing>
           </mc:Choice>
-          <mc:Fallback xmlns:w16se="http://schemas.microsoft.com/office/word/2015/wordml/symex" xmlns:w16="http://schemas.microsoft.com/office/word/2018/wordml" xmlns:w16cid="http://schemas.microsoft.com/office/word/2016/wordml/cid" xmlns:w16cex="http://schemas.microsoft.com/office/word/2018/wordml/cex" xmlns:am3d="http://schemas.microsoft.com/office/drawing/2017/model3d" xmlns:aink="http://schemas.microsoft.com/office/drawing/2016/ink" xmlns:cx8="http://schemas.microsoft.com/office/drawing/2016/5/14/chartex" xmlns:cx7="http://schemas.microsoft.com/office/drawing/2016/5/13/chartex" xmlns:cx6="http://schemas.microsoft.com/office/drawing/2016/5/12/chartex" xmlns:cx5="http://schemas.microsoft.com/office/drawing/2016/5/11/chartex" xmlns:cx4="http://schemas.microsoft.com/office/drawing/2016/5/10/chartex" xmlns:cx3="http://schemas.microsoft.com/office/drawing/2016/5/9/chartex" xmlns:cx2="http://schemas.microsoft.com/office/drawing/2015/10/21/chartex" xmlns:cx1="http://schemas.microsoft.com/office/drawing/2015/9/8/chartex" xmlns:cx="http://schemas.microsoft.com/office/drawing/2014/chartex">
+          <mc:Fallback xmlns:cx="http://schemas.microsoft.com/office/drawing/2014/chartex" xmlns:cx1="http://schemas.microsoft.com/office/drawing/2015/9/8/chartex" xmlns:cx2="http://schemas.microsoft.com/office/drawing/2015/10/21/chartex" xmlns:cx3="http://schemas.microsoft.com/office/drawing/2016/5/9/chartex" xmlns:cx4="http://schemas.microsoft.com/office/drawing/2016/5/10/chartex" xmlns:cx5="http://schemas.microsoft.com/office/drawing/2016/5/11/chartex" xmlns:cx6="http://schemas.microsoft.com/office/drawing/2016/5/12/chartex" xmlns:cx7="http://schemas.microsoft.com/office/drawing/2016/5/13/chartex" xmlns:cx8="http://schemas.microsoft.com/office/drawing/2016/5/14/chartex" xmlns:aink="http://schemas.microsoft.com/office/drawing/2016/ink" xmlns:am3d="http://schemas.microsoft.com/office/drawing/2017/model3d" xmlns:w16cex="http://schemas.microsoft.com/office/word/2018/wordml/cex" xmlns:w16cid="http://schemas.microsoft.com/office/word/2016/wordml/cid" xmlns:w16="http://schemas.microsoft.com/office/word/2018/wordml" xmlns:w16se="http://schemas.microsoft.com/office/word/2015/wordml/symex">
             <w:pict>
               <v:rect w14:anchorId="486D759D" id="Rectangle 193" o:spid="_x0000_s1026" style="position:absolute;margin-left:1076.65pt;margin-top:175.05pt;width:16.25pt;height:10.25pt;z-index:251695616;visibility:visible;mso-wrap-style:square;mso-wrap-distance-left:9pt;mso-wrap-distance-top:0;mso-wrap-distance-right:9pt;mso-wrap-distance-bottom:0;mso-position-horizontal:absolute;mso-position-horizontal-relative:text;mso-position-vertical:absolute;mso-position-vertical-relative:text;v-text-anchor:middle" o:gfxdata="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" fillcolor="#5b9bd5 [3204]" strokecolor="#1f4d78 [1604]" strokeweight="1pt"/>
             </w:pict>
@@ -8321,7 +8323,7 @@
               </wp:anchor>
             </w:drawing>
           </mc:Choice>
-          <mc:Fallback xmlns:w16se="http://schemas.microsoft.com/office/word/2015/wordml/symex" xmlns:w16="http://schemas.microsoft.com/office/word/2018/wordml" xmlns:w16cid="http://schemas.microsoft.com/office/word/2016/wordml/cid" xmlns:w16cex="http://schemas.microsoft.com/office/word/2018/wordml/cex" xmlns:am3d="http://schemas.microsoft.com/office/drawing/2017/model3d" xmlns:aink="http://schemas.microsoft.com/office/drawing/2016/ink" xmlns:cx8="http://schemas.microsoft.com/office/drawing/2016/5/14/chartex" xmlns:cx7="http://schemas.microsoft.com/office/drawing/2016/5/13/chartex" xmlns:cx6="http://schemas.microsoft.com/office/drawing/2016/5/12/chartex" xmlns:cx5="http://schemas.microsoft.com/office/drawing/2016/5/11/chartex" xmlns:cx4="http://schemas.microsoft.com/office/drawing/2016/5/10/chartex" xmlns:cx3="http://schemas.microsoft.com/office/drawing/2016/5/9/chartex" xmlns:cx2="http://schemas.microsoft.com/office/drawing/2015/10/21/chartex" xmlns:cx1="http://schemas.microsoft.com/office/drawing/2015/9/8/chartex" xmlns:cx="http://schemas.microsoft.com/office/drawing/2014/chartex">
+          <mc:Fallback xmlns:cx="http://schemas.microsoft.com/office/drawing/2014/chartex" xmlns:cx1="http://schemas.microsoft.com/office/drawing/2015/9/8/chartex" xmlns:cx2="http://schemas.microsoft.com/office/drawing/2015/10/21/chartex" xmlns:cx3="http://schemas.microsoft.com/office/drawing/2016/5/9/chartex" xmlns:cx4="http://schemas.microsoft.com/office/drawing/2016/5/10/chartex" xmlns:cx5="http://schemas.microsoft.com/office/drawing/2016/5/11/chartex" xmlns:cx6="http://schemas.microsoft.com/office/drawing/2016/5/12/chartex" xmlns:cx7="http://schemas.microsoft.com/office/drawing/2016/5/13/chartex" xmlns:cx8="http://schemas.microsoft.com/office/drawing/2016/5/14/chartex" xmlns:aink="http://schemas.microsoft.com/office/drawing/2016/ink" xmlns:am3d="http://schemas.microsoft.com/office/drawing/2017/model3d" xmlns:w16cex="http://schemas.microsoft.com/office/word/2018/wordml/cex" xmlns:w16cid="http://schemas.microsoft.com/office/word/2016/wordml/cid" xmlns:w16="http://schemas.microsoft.com/office/word/2018/wordml" xmlns:w16se="http://schemas.microsoft.com/office/word/2015/wordml/symex">
             <w:pict>
               <v:rect w14:anchorId="26EFA3EF" id="Rectangle 195" o:spid="_x0000_s1026" style="position:absolute;margin-left:1077.45pt;margin-top:213.1pt;width:15.35pt;height:11.1pt;z-index:251697664;visibility:visible;mso-wrap-style:square;mso-wrap-distance-left:9pt;mso-wrap-distance-top:0;mso-wrap-distance-right:9pt;mso-wrap-distance-bottom:0;mso-position-horizontal:absolute;mso-position-horizontal-relative:text;mso-position-vertical:absolute;mso-position-vertical-relative:text;v-text-anchor:middle" o:gfxdata="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" fillcolor="#ed7d31 [3205]" strokecolor="#1f4d78 [1604]" strokeweight="1pt"/>
             </w:pict>
@@ -8395,7 +8397,7 @@
               </wp:anchor>
             </w:drawing>
           </mc:Choice>
-          <mc:Fallback xmlns:w16se="http://schemas.microsoft.com/office/word/2015/wordml/symex" xmlns:w16="http://schemas.microsoft.com/office/word/2018/wordml" xmlns:w16cid="http://schemas.microsoft.com/office/word/2016/wordml/cid" xmlns:w16cex="http://schemas.microsoft.com/office/word/2018/wordml/cex" xmlns:am3d="http://schemas.microsoft.com/office/drawing/2017/model3d" xmlns:aink="http://schemas.microsoft.com/office/drawing/2016/ink" xmlns:cx8="http://schemas.microsoft.com/office/drawing/2016/5/14/chartex" xmlns:cx7="http://schemas.microsoft.com/office/drawing/2016/5/13/chartex" xmlns:cx6="http://schemas.microsoft.com/office/drawing/2016/5/12/chartex" xmlns:cx5="http://schemas.microsoft.com/office/drawing/2016/5/11/chartex" xmlns:cx4="http://schemas.microsoft.com/office/drawing/2016/5/10/chartex" xmlns:cx3="http://schemas.microsoft.com/office/drawing/2016/5/9/chartex" xmlns:cx2="http://schemas.microsoft.com/office/drawing/2015/10/21/chartex" xmlns:cx1="http://schemas.microsoft.com/office/drawing/2015/9/8/chartex" xmlns:cx="http://schemas.microsoft.com/office/drawing/2014/chartex">
+          <mc:Fallback xmlns:cx="http://schemas.microsoft.com/office/drawing/2014/chartex" xmlns:cx1="http://schemas.microsoft.com/office/drawing/2015/9/8/chartex" xmlns:cx2="http://schemas.microsoft.com/office/drawing/2015/10/21/chartex" xmlns:cx3="http://schemas.microsoft.com/office/drawing/2016/5/9/chartex" xmlns:cx4="http://schemas.microsoft.com/office/drawing/2016/5/10/chartex" xmlns:cx5="http://schemas.microsoft.com/office/drawing/2016/5/11/chartex" xmlns:cx6="http://schemas.microsoft.com/office/drawing/2016/5/12/chartex" xmlns:cx7="http://schemas.microsoft.com/office/drawing/2016/5/13/chartex" xmlns:cx8="http://schemas.microsoft.com/office/drawing/2016/5/14/chartex" xmlns:aink="http://schemas.microsoft.com/office/drawing/2016/ink" xmlns:am3d="http://schemas.microsoft.com/office/drawing/2017/model3d" xmlns:w16cex="http://schemas.microsoft.com/office/word/2018/wordml/cex" xmlns:w16cid="http://schemas.microsoft.com/office/word/2016/wordml/cid" xmlns:w16="http://schemas.microsoft.com/office/word/2018/wordml" xmlns:w16se="http://schemas.microsoft.com/office/word/2015/wordml/symex">
             <w:pict>
               <v:rect w14:anchorId="6BAFB786" id="Rectangle 197" o:spid="_x0000_s1026" style="position:absolute;margin-left:1076.7pt;margin-top:254.85pt;width:16.25pt;height:12pt;z-index:251699712;visibility:visible;mso-wrap-style:square;mso-wrap-distance-left:9pt;mso-wrap-distance-top:0;mso-wrap-distance-right:9pt;mso-wrap-distance-bottom:0;mso-position-horizontal:absolute;mso-position-horizontal-relative:text;mso-position-vertical:absolute;mso-position-vertical-relative:text;v-text-anchor:middle" o:gfxdata="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" fillcolor="#aeaaaa [2414]" strokecolor="#1f4d78 [1604]" strokeweight="1pt"/>
             </w:pict>
@@ -8500,7 +8502,15 @@
                               <w:rPr>
                                 <w:lang w:val="en-IN"/>
                               </w:rPr>
-                              <w:t xml:space="preserve">p: 0.094 </w:t>
+                              <w:t>p</w:t>
+                            </w:r>
+                            <w:bookmarkStart w:id="0" w:name="_GoBack"/>
+                            <w:bookmarkEnd w:id="0"/>
+                            <w:r>
+                              <w:rPr>
+                                <w:lang w:val="en-IN"/>
+                              </w:rPr>
+                              <w:t xml:space="preserve">: 0.094 </w:t>
                             </w:r>
                           </w:p>
                         </w:txbxContent>
@@ -8553,7 +8563,15 @@
                         <w:rPr>
                           <w:lang w:val="en-IN"/>
                         </w:rPr>
-                        <w:t xml:space="preserve">p: 0.094 </w:t>
+                        <w:t>p</w:t>
+                      </w:r>
+                      <w:bookmarkStart w:id="1" w:name="_GoBack"/>
+                      <w:bookmarkEnd w:id="1"/>
+                      <w:r>
+                        <w:rPr>
+                          <w:lang w:val="en-IN"/>
+                        </w:rPr>
+                        <w:t xml:space="preserve">: 0.094 </w:t>
                       </w:r>
                     </w:p>
                   </w:txbxContent>
@@ -10929,7 +10947,7 @@
 </file>
 
 <file path=customXml/itemProps1.xml><?xml version="1.0" encoding="utf-8"?>
-<ds:datastoreItem xmlns:ds="http://schemas.openxmlformats.org/officeDocument/2006/customXml" ds:itemID="{1E2D022A-AE60-4EE2-9C08-E069D26C8076}">
+<ds:datastoreItem xmlns:ds="http://schemas.openxmlformats.org/officeDocument/2006/customXml" ds:itemID="{1EC1FFB4-4A9F-4353-9CBF-8447C9F5586F}">
   <ds:schemaRefs>
     <ds:schemaRef ds:uri="http://schemas.openxmlformats.org/officeDocument/2006/bibliography"/>
   </ds:schemaRefs>

</xml_diff>

<commit_message>
static graphs with color legend added
</commit_message>
<xml_diff>
--- a/Documentation/Presentation/Matrix.docx
+++ b/Documentation/Presentation/Matrix.docx
@@ -1,6 +1,6 @@
 
 <file path=word/document.xml><?xml version="1.0" encoding="utf-8"?>
-<w:document xmlns:wpc="http://schemas.microsoft.com/office/word/2010/wordprocessingCanvas" xmlns:mc="http://schemas.openxmlformats.org/markup-compatibility/2006" xmlns:o="urn:schemas-microsoft-com:office:office" xmlns:r="http://schemas.openxmlformats.org/officeDocument/2006/relationships" xmlns:m="http://schemas.openxmlformats.org/officeDocument/2006/math" xmlns:v="urn:schemas-microsoft-com:vml" xmlns:wp14="http://schemas.microsoft.com/office/word/2010/wordprocessingDrawing" xmlns:wp="http://schemas.openxmlformats.org/drawingml/2006/wordprocessingDrawing" xmlns:w10="urn:schemas-microsoft-com:office:word" xmlns:w="http://schemas.openxmlformats.org/wordprocessingml/2006/main" xmlns:w14="http://schemas.microsoft.com/office/word/2010/wordml" xmlns:w15="http://schemas.microsoft.com/office/word/2012/wordml" xmlns:wpg="http://schemas.microsoft.com/office/word/2010/wordprocessingGroup" xmlns:wpi="http://schemas.microsoft.com/office/word/2010/wordprocessingInk" xmlns:wne="http://schemas.microsoft.com/office/word/2006/wordml" xmlns:wps="http://schemas.microsoft.com/office/word/2010/wordprocessingShape" mc:Ignorable="w14 w15 wp14">
+<w:document xmlns:wpc="http://schemas.microsoft.com/office/word/2010/wordprocessingCanvas" xmlns:cx="http://schemas.microsoft.com/office/drawing/2014/chartex" xmlns:cx1="http://schemas.microsoft.com/office/drawing/2015/9/8/chartex" xmlns:cx2="http://schemas.microsoft.com/office/drawing/2015/10/21/chartex" xmlns:cx3="http://schemas.microsoft.com/office/drawing/2016/5/9/chartex" xmlns:cx4="http://schemas.microsoft.com/office/drawing/2016/5/10/chartex" xmlns:cx5="http://schemas.microsoft.com/office/drawing/2016/5/11/chartex" xmlns:cx6="http://schemas.microsoft.com/office/drawing/2016/5/12/chartex" xmlns:cx7="http://schemas.microsoft.com/office/drawing/2016/5/13/chartex" xmlns:cx8="http://schemas.microsoft.com/office/drawing/2016/5/14/chartex" xmlns:mc="http://schemas.openxmlformats.org/markup-compatibility/2006" xmlns:aink="http://schemas.microsoft.com/office/drawing/2016/ink" xmlns:am3d="http://schemas.microsoft.com/office/drawing/2017/model3d" xmlns:o="urn:schemas-microsoft-com:office:office" xmlns:r="http://schemas.openxmlformats.org/officeDocument/2006/relationships" xmlns:m="http://schemas.openxmlformats.org/officeDocument/2006/math" xmlns:v="urn:schemas-microsoft-com:vml" xmlns:wp14="http://schemas.microsoft.com/office/word/2010/wordprocessingDrawing" xmlns:wp="http://schemas.openxmlformats.org/drawingml/2006/wordprocessingDrawing" xmlns:w10="urn:schemas-microsoft-com:office:word" xmlns:w="http://schemas.openxmlformats.org/wordprocessingml/2006/main" xmlns:w14="http://schemas.microsoft.com/office/word/2010/wordml" xmlns:w15="http://schemas.microsoft.com/office/word/2012/wordml" xmlns:w16cex="http://schemas.microsoft.com/office/word/2018/wordml/cex" xmlns:w16cid="http://schemas.microsoft.com/office/word/2016/wordml/cid" xmlns:w16="http://schemas.microsoft.com/office/word/2018/wordml" xmlns:w16se="http://schemas.microsoft.com/office/word/2015/wordml/symex" xmlns:wpg="http://schemas.microsoft.com/office/word/2010/wordprocessingGroup" xmlns:wpi="http://schemas.microsoft.com/office/word/2010/wordprocessingInk" xmlns:wne="http://schemas.microsoft.com/office/word/2006/wordml" xmlns:wps="http://schemas.microsoft.com/office/word/2010/wordprocessingShape" mc:Ignorable="w14 w15 w16se w16cid w16 w16cex wp14">
   <w:body>
     <w:p/>
     <w:p/>
@@ -39,386 +39,95 @@
       <w:r>
         <w:rPr>
           <w:noProof/>
-          <w:lang w:eastAsia="en-GB"/>
         </w:rPr>
         <mc:AlternateContent>
-          <mc:Choice Requires="wpg">
+          <mc:Choice Requires="wps">
             <w:drawing>
-              <wp:anchor distT="0" distB="0" distL="114300" distR="114300" simplePos="0" relativeHeight="251705856" behindDoc="0" locked="0" layoutInCell="1" allowOverlap="1" wp14:anchorId="56340186" wp14:editId="0523E4CD">
+              <wp:anchor distT="0" distB="0" distL="114300" distR="114300" simplePos="0" relativeHeight="251701760" behindDoc="0" locked="0" layoutInCell="1" allowOverlap="1" wp14:anchorId="594DF4C4" wp14:editId="2B7AEE42">
                 <wp:simplePos x="0" y="0"/>
                 <wp:positionH relativeFrom="column">
-                  <wp:posOffset>1409700</wp:posOffset>
+                  <wp:posOffset>1413164</wp:posOffset>
                 </wp:positionH>
                 <wp:positionV relativeFrom="paragraph">
-                  <wp:posOffset>205105</wp:posOffset>
+                  <wp:posOffset>203950</wp:posOffset>
                 </wp:positionV>
-                <wp:extent cx="11430000" cy="565785"/>
-                <wp:effectExtent l="0" t="0" r="0" b="5715"/>
+                <wp:extent cx="1980000" cy="720000"/>
+                <wp:effectExtent l="0" t="0" r="1270" b="4445"/>
                 <wp:wrapSquare wrapText="bothSides"/>
-                <wp:docPr id="124" name="Group 124"/>
-                <wp:cNvGraphicFramePr/>
+                <wp:docPr id="125" name="Text Box 2"/>
+                <wp:cNvGraphicFramePr>
+                  <a:graphicFrameLocks xmlns:a="http://schemas.openxmlformats.org/drawingml/2006/main"/>
+                </wp:cNvGraphicFramePr>
                 <a:graphic xmlns:a="http://schemas.openxmlformats.org/drawingml/2006/main">
-                  <a:graphicData uri="http://schemas.microsoft.com/office/word/2010/wordprocessingGroup">
-                    <wpg:wgp>
-                      <wpg:cNvGrpSpPr/>
-                      <wpg:grpSpPr>
+                  <a:graphicData uri="http://schemas.microsoft.com/office/word/2010/wordprocessingShape">
+                    <wps:wsp>
+                      <wps:cNvSpPr txBox="1">
+                        <a:spLocks noChangeArrowheads="1"/>
+                      </wps:cNvSpPr>
+                      <wps:spPr bwMode="auto">
                         <a:xfrm>
                           <a:off x="0" y="0"/>
-                          <a:ext cx="11430000" cy="565785"/>
-                          <a:chOff x="0" y="0"/>
-                          <a:chExt cx="10134680" cy="525302"/>
+                          <a:ext cx="1980000" cy="720000"/>
                         </a:xfrm>
-                      </wpg:grpSpPr>
-                      <wps:wsp>
-                        <wps:cNvPr id="125" name="Text Box 2"/>
-                        <wps:cNvSpPr txBox="1">
-                          <a:spLocks noChangeArrowheads="1"/>
-                        </wps:cNvSpPr>
-                        <wps:spPr bwMode="auto">
-                          <a:xfrm>
-                            <a:off x="0" y="0"/>
-                            <a:ext cx="1718496" cy="484390"/>
-                          </a:xfrm>
-                          <a:prstGeom prst="rect">
-                            <a:avLst/>
-                          </a:prstGeom>
-                          <a:solidFill>
-                            <a:schemeClr val="tx1"/>
-                          </a:solidFill>
-                          <a:ln w="9525">
-                            <a:noFill/>
-                            <a:miter lim="800000"/>
-                            <a:headEnd/>
-                            <a:tailEnd/>
-                          </a:ln>
-                        </wps:spPr>
-                        <wps:txbx>
-                          <w:txbxContent>
-                            <w:p>
-                              <w:pPr>
-                                <w:rPr>
-                                  <w:b/>
-                                  <w:color w:val="FFFFFF" w:themeColor="background1"/>
-                                  <w:sz w:val="34"/>
-                                  <w:szCs w:val="34"/>
-                                </w:rPr>
-                              </w:pPr>
-                              <w:r>
-                                <w:rPr>
-                                  <w:b/>
-                                  <w:color w:val="FFFFFF" w:themeColor="background1"/>
-                                  <w:sz w:val="34"/>
-                                  <w:szCs w:val="34"/>
-                                </w:rPr>
-                                <w:t>Template, G</w:t>
-                              </w:r>
-                              <w:r>
-                                <w:rPr>
-                                  <w:b/>
-                                  <w:color w:val="FFFFFF" w:themeColor="background1"/>
-                                  <w:sz w:val="34"/>
-                                  <w:szCs w:val="34"/>
-                                </w:rPr>
-                                <w:t>raph</w:t>
-                              </w:r>
-                              <w:r>
-                                <w:rPr>
-                                  <w:b/>
-                                  <w:color w:val="FFFFFF" w:themeColor="background1"/>
-                                  <w:sz w:val="34"/>
-                                  <w:szCs w:val="34"/>
-                                </w:rPr>
-                                <w:t>1</w:t>
-                              </w:r>
-                            </w:p>
-                          </w:txbxContent>
-                        </wps:txbx>
-                        <wps:bodyPr rot="0" vert="horz" wrap="square" lIns="91440" tIns="45720" rIns="91440" bIns="45720" anchor="t" anchorCtr="0">
-                          <a:noAutofit/>
-                        </wps:bodyPr>
-                      </wps:wsp>
-                      <wps:wsp>
-                        <wps:cNvPr id="127" name="Text Box 2"/>
-                        <wps:cNvSpPr txBox="1">
-                          <a:spLocks noChangeArrowheads="1"/>
-                        </wps:cNvSpPr>
-                        <wps:spPr bwMode="auto">
-                          <a:xfrm>
-                            <a:off x="2123388" y="13854"/>
-                            <a:ext cx="1749185" cy="511448"/>
-                          </a:xfrm>
-                          <a:prstGeom prst="rect">
-                            <a:avLst/>
-                          </a:prstGeom>
-                          <a:solidFill>
-                            <a:schemeClr val="tx1"/>
-                          </a:solidFill>
-                          <a:ln w="9525">
-                            <a:noFill/>
-                            <a:miter lim="800000"/>
-                            <a:headEnd/>
-                            <a:tailEnd/>
-                          </a:ln>
-                        </wps:spPr>
-                        <wps:txbx>
-                          <w:txbxContent>
-                            <w:p>
-                              <w:pPr>
-                                <w:rPr>
-                                  <w:b/>
-                                  <w:color w:val="FFFFFF" w:themeColor="background1"/>
-                                  <w:sz w:val="34"/>
-                                  <w:szCs w:val="34"/>
-                                </w:rPr>
-                              </w:pPr>
-                              <w:r>
-                                <w:rPr>
-                                  <w:b/>
-                                  <w:color w:val="FFFFFF" w:themeColor="background1"/>
-                                  <w:sz w:val="34"/>
-                                  <w:szCs w:val="34"/>
-                                </w:rPr>
-                                <w:t>Template, G</w:t>
-                              </w:r>
-                              <w:r>
-                                <w:rPr>
-                                  <w:b/>
-                                  <w:color w:val="FFFFFF" w:themeColor="background1"/>
-                                  <w:sz w:val="34"/>
-                                  <w:szCs w:val="34"/>
-                                </w:rPr>
-                                <w:t>raph</w:t>
-                              </w:r>
-                              <w:r>
-                                <w:rPr>
-                                  <w:b/>
-                                  <w:color w:val="FFFFFF" w:themeColor="background1"/>
-                                  <w:sz w:val="34"/>
-                                  <w:szCs w:val="34"/>
-                                </w:rPr>
-                                <w:t>2</w:t>
-                              </w:r>
-                            </w:p>
-                          </w:txbxContent>
-                        </wps:txbx>
-                        <wps:bodyPr rot="0" vert="horz" wrap="square" lIns="91440" tIns="45720" rIns="91440" bIns="45720" anchor="t" anchorCtr="0">
-                          <a:noAutofit/>
-                        </wps:bodyPr>
-                      </wps:wsp>
-                      <wps:wsp>
-                        <wps:cNvPr id="192" name="Text Box 2"/>
-                        <wps:cNvSpPr txBox="1">
-                          <a:spLocks noChangeArrowheads="1"/>
-                        </wps:cNvSpPr>
-                        <wps:spPr bwMode="auto">
-                          <a:xfrm>
-                            <a:off x="4227474" y="0"/>
-                            <a:ext cx="1673162" cy="484390"/>
-                          </a:xfrm>
-                          <a:prstGeom prst="rect">
-                            <a:avLst/>
-                          </a:prstGeom>
-                          <a:solidFill>
-                            <a:schemeClr val="tx1"/>
-                          </a:solidFill>
-                          <a:ln w="9525">
-                            <a:noFill/>
-                            <a:miter lim="800000"/>
-                            <a:headEnd/>
-                            <a:tailEnd/>
-                          </a:ln>
-                        </wps:spPr>
-                        <wps:txbx>
-                          <w:txbxContent>
-                            <w:p>
-                              <w:pPr>
-                                <w:rPr>
-                                  <w:b/>
-                                  <w:color w:val="FFFFFF" w:themeColor="background1"/>
-                                  <w:sz w:val="34"/>
-                                  <w:szCs w:val="34"/>
-                                </w:rPr>
-                              </w:pPr>
-                              <w:r>
-                                <w:rPr>
-                                  <w:b/>
-                                  <w:color w:val="FFFFFF" w:themeColor="background1"/>
-                                  <w:sz w:val="34"/>
-                                  <w:szCs w:val="34"/>
-                                </w:rPr>
-                                <w:t xml:space="preserve">Template, </w:t>
-                              </w:r>
-                              <w:r>
-                                <w:rPr>
-                                  <w:b/>
-                                  <w:color w:val="FFFFFF" w:themeColor="background1"/>
-                                  <w:sz w:val="34"/>
-                                  <w:szCs w:val="34"/>
-                                </w:rPr>
-                                <w:t>G</w:t>
-                              </w:r>
-                              <w:r>
-                                <w:rPr>
-                                  <w:b/>
-                                  <w:color w:val="FFFFFF" w:themeColor="background1"/>
-                                  <w:sz w:val="34"/>
-                                  <w:szCs w:val="34"/>
-                                </w:rPr>
-                                <w:t>raph</w:t>
-                              </w:r>
-                              <w:r>
-                                <w:rPr>
-                                  <w:b/>
-                                  <w:color w:val="FFFFFF" w:themeColor="background1"/>
-                                  <w:sz w:val="34"/>
-                                  <w:szCs w:val="34"/>
-                                </w:rPr>
-                                <w:t>3</w:t>
-                              </w:r>
-                            </w:p>
-                          </w:txbxContent>
-                        </wps:txbx>
-                        <wps:bodyPr rot="0" vert="horz" wrap="square" lIns="91440" tIns="45720" rIns="91440" bIns="45720" anchor="t" anchorCtr="0">
-                          <a:noAutofit/>
-                        </wps:bodyPr>
-                      </wps:wsp>
-                      <wps:wsp>
-                        <wps:cNvPr id="199" name="Text Box 2"/>
-                        <wps:cNvSpPr txBox="1">
-                          <a:spLocks noChangeArrowheads="1"/>
-                        </wps:cNvSpPr>
-                        <wps:spPr bwMode="auto">
-                          <a:xfrm>
-                            <a:off x="6341209" y="0"/>
-                            <a:ext cx="1620934" cy="484390"/>
-                          </a:xfrm>
-                          <a:prstGeom prst="rect">
-                            <a:avLst/>
-                          </a:prstGeom>
-                          <a:solidFill>
-                            <a:schemeClr val="tx1"/>
-                          </a:solidFill>
-                          <a:ln w="9525">
-                            <a:noFill/>
-                            <a:miter lim="800000"/>
-                            <a:headEnd/>
-                            <a:tailEnd/>
-                          </a:ln>
-                        </wps:spPr>
-                        <wps:txbx>
-                          <w:txbxContent>
-                            <w:p>
-                              <w:pPr>
-                                <w:rPr>
-                                  <w:b/>
-                                  <w:color w:val="FFFFFF" w:themeColor="background1"/>
-                                  <w:sz w:val="34"/>
-                                  <w:szCs w:val="34"/>
-                                </w:rPr>
-                              </w:pPr>
-                              <w:r>
-                                <w:rPr>
-                                  <w:b/>
-                                  <w:color w:val="FFFFFF" w:themeColor="background1"/>
-                                  <w:sz w:val="34"/>
-                                  <w:szCs w:val="34"/>
-                                </w:rPr>
-                                <w:t>Template, G</w:t>
-                              </w:r>
-                              <w:r>
-                                <w:rPr>
-                                  <w:b/>
-                                  <w:color w:val="FFFFFF" w:themeColor="background1"/>
-                                  <w:sz w:val="34"/>
-                                  <w:szCs w:val="34"/>
-                                </w:rPr>
-                                <w:t>raph</w:t>
-                              </w:r>
-                              <w:r>
-                                <w:rPr>
-                                  <w:b/>
-                                  <w:color w:val="FFFFFF" w:themeColor="background1"/>
-                                  <w:sz w:val="34"/>
-                                  <w:szCs w:val="34"/>
-                                </w:rPr>
-                                <w:t>4</w:t>
-                              </w:r>
-                            </w:p>
-                          </w:txbxContent>
-                        </wps:txbx>
-                        <wps:bodyPr rot="0" vert="horz" wrap="square" lIns="91440" tIns="45720" rIns="91440" bIns="45720" anchor="t" anchorCtr="0">
-                          <a:noAutofit/>
-                        </wps:bodyPr>
-                      </wps:wsp>
-                      <wps:wsp>
-                        <wps:cNvPr id="204" name="Text Box 2"/>
-                        <wps:cNvSpPr txBox="1">
-                          <a:spLocks noChangeArrowheads="1"/>
-                        </wps:cNvSpPr>
-                        <wps:spPr bwMode="auto">
-                          <a:xfrm>
-                            <a:off x="8512858" y="0"/>
-                            <a:ext cx="1621822" cy="495234"/>
-                          </a:xfrm>
-                          <a:prstGeom prst="rect">
-                            <a:avLst/>
-                          </a:prstGeom>
-                          <a:solidFill>
-                            <a:schemeClr val="tx1"/>
-                          </a:solidFill>
-                          <a:ln w="9525">
-                            <a:noFill/>
-                            <a:miter lim="800000"/>
-                            <a:headEnd/>
-                            <a:tailEnd/>
-                          </a:ln>
-                        </wps:spPr>
-                        <wps:txbx>
-                          <w:txbxContent>
-                            <w:p>
-                              <w:pPr>
-                                <w:rPr>
-                                  <w:b/>
-                                  <w:color w:val="FFFFFF" w:themeColor="background1"/>
-                                  <w:sz w:val="34"/>
-                                  <w:szCs w:val="34"/>
-                                </w:rPr>
-                              </w:pPr>
-                              <w:r>
-                                <w:rPr>
-                                  <w:b/>
-                                  <w:color w:val="FFFFFF" w:themeColor="background1"/>
-                                  <w:sz w:val="34"/>
-                                  <w:szCs w:val="34"/>
-                                </w:rPr>
-                                <w:t>Template, G</w:t>
-                              </w:r>
-                              <w:r>
-                                <w:rPr>
-                                  <w:b/>
-                                  <w:color w:val="FFFFFF" w:themeColor="background1"/>
-                                  <w:sz w:val="34"/>
-                                  <w:szCs w:val="34"/>
-                                </w:rPr>
-                                <w:t>raph</w:t>
-                              </w:r>
-                              <w:r>
-                                <w:rPr>
-                                  <w:b/>
-                                  <w:color w:val="FFFFFF" w:themeColor="background1"/>
-                                  <w:sz w:val="34"/>
-                                  <w:szCs w:val="34"/>
-                                </w:rPr>
-                                <w:t>5</w:t>
-                              </w:r>
-                            </w:p>
-                          </w:txbxContent>
-                        </wps:txbx>
-                        <wps:bodyPr rot="0" vert="horz" wrap="square" lIns="91440" tIns="45720" rIns="91440" bIns="45720" anchor="t" anchorCtr="0">
-                          <a:noAutofit/>
-                        </wps:bodyPr>
-                      </wps:wsp>
-                    </wpg:wgp>
+                        <a:prstGeom prst="rect">
+                          <a:avLst/>
+                        </a:prstGeom>
+                        <a:solidFill>
+                          <a:schemeClr val="tx1"/>
+                        </a:solidFill>
+                        <a:ln w="9525">
+                          <a:noFill/>
+                          <a:miter lim="800000"/>
+                          <a:headEnd/>
+                          <a:tailEnd/>
+                        </a:ln>
+                      </wps:spPr>
+                      <wps:txbx>
+                        <w:txbxContent>
+                          <w:p>
+                            <w:pPr>
+                              <w:jc w:val="center"/>
+                              <w:rPr>
+                                <w:b/>
+                                <w:color w:val="FFFFFF" w:themeColor="background1"/>
+                                <w:sz w:val="36"/>
+                                <w:szCs w:val="36"/>
+                              </w:rPr>
+                            </w:pPr>
+                            <w:r>
+                              <w:rPr>
+                                <w:b/>
+                                <w:color w:val="FFFFFF" w:themeColor="background1"/>
+                                <w:sz w:val="36"/>
+                                <w:szCs w:val="36"/>
+                              </w:rPr>
+                              <w:t>Template, G</w:t>
+                            </w:r>
+                            <w:r>
+                              <w:rPr>
+                                <w:b/>
+                                <w:color w:val="FFFFFF" w:themeColor="background1"/>
+                                <w:sz w:val="36"/>
+                                <w:szCs w:val="36"/>
+                              </w:rPr>
+                              <w:t>raph</w:t>
+                            </w:r>
+                            <w:r>
+                              <w:rPr>
+                                <w:b/>
+                                <w:color w:val="FFFFFF" w:themeColor="background1"/>
+                                <w:sz w:val="36"/>
+                                <w:szCs w:val="36"/>
+                              </w:rPr>
+                              <w:t>1</w:t>
+                            </w:r>
+                          </w:p>
+                        </w:txbxContent>
+                      </wps:txbx>
+                      <wps:bodyPr rot="0" vert="horz" wrap="square" lIns="91440" tIns="45720" rIns="91440" bIns="45720" anchor="ctr" anchorCtr="0">
+                        <a:noAutofit/>
+                      </wps:bodyPr>
+                    </wps:wsp>
                   </a:graphicData>
                 </a:graphic>
                 <wp14:sizeRelH relativeFrom="margin">
@@ -432,237 +141,689 @@
           </mc:Choice>
           <mc:Fallback>
             <w:pict>
-              <v:group w14:anchorId="56340186" id="Group 124" o:spid="_x0000_s1026" style="position:absolute;margin-left:111pt;margin-top:16.15pt;width:900pt;height:44.55pt;z-index:251705856;mso-width-relative:margin;mso-height-relative:margin" coordsize="101346,5253" o:gfxdata="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">
-                <v:shapetype id="_x0000_t202" coordsize="21600,21600" o:spt="202" path="m,l,21600r21600,l21600,xe">
-                  <v:stroke joinstyle="miter"/>
-                  <v:path gradientshapeok="t" o:connecttype="rect"/>
-                </v:shapetype>
-                <v:shape id="Text Box 2" o:spid="_x0000_s1027" type="#_x0000_t202" style="position:absolute;width:17184;height:4843;visibility:visible;mso-wrap-style:square;v-text-anchor:top" o:gfxdata="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" fillcolor="black [3213]" stroked="f">
-                  <v:textbox>
-                    <w:txbxContent>
-                      <w:p>
-                        <w:pPr>
-                          <w:rPr>
-                            <w:b/>
-                            <w:color w:val="FFFFFF" w:themeColor="background1"/>
-                            <w:sz w:val="34"/>
-                            <w:szCs w:val="34"/>
-                          </w:rPr>
-                        </w:pPr>
-                        <w:r>
-                          <w:rPr>
-                            <w:b/>
-                            <w:color w:val="FFFFFF" w:themeColor="background1"/>
-                            <w:sz w:val="34"/>
-                            <w:szCs w:val="34"/>
-                          </w:rPr>
-                          <w:t>Template, G</w:t>
-                        </w:r>
-                        <w:r>
-                          <w:rPr>
-                            <w:b/>
-                            <w:color w:val="FFFFFF" w:themeColor="background1"/>
-                            <w:sz w:val="34"/>
-                            <w:szCs w:val="34"/>
-                          </w:rPr>
-                          <w:t>raph</w:t>
-                        </w:r>
-                        <w:r>
-                          <w:rPr>
-                            <w:b/>
-                            <w:color w:val="FFFFFF" w:themeColor="background1"/>
-                            <w:sz w:val="34"/>
-                            <w:szCs w:val="34"/>
-                          </w:rPr>
-                          <w:t>1</w:t>
-                        </w:r>
-                      </w:p>
-                    </w:txbxContent>
-                  </v:textbox>
-                </v:shape>
-                <v:shape id="Text Box 2" o:spid="_x0000_s1028" type="#_x0000_t202" style="position:absolute;left:21233;top:138;width:17492;height:5115;visibility:visible;mso-wrap-style:square;v-text-anchor:top" o:gfxdata="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" fillcolor="black [3213]" stroked="f">
-                  <v:textbox>
-                    <w:txbxContent>
-                      <w:p>
-                        <w:pPr>
-                          <w:rPr>
-                            <w:b/>
-                            <w:color w:val="FFFFFF" w:themeColor="background1"/>
-                            <w:sz w:val="34"/>
-                            <w:szCs w:val="34"/>
-                          </w:rPr>
-                        </w:pPr>
-                        <w:r>
-                          <w:rPr>
-                            <w:b/>
-                            <w:color w:val="FFFFFF" w:themeColor="background1"/>
-                            <w:sz w:val="34"/>
-                            <w:szCs w:val="34"/>
-                          </w:rPr>
-                          <w:t>Template, G</w:t>
-                        </w:r>
-                        <w:r>
-                          <w:rPr>
-                            <w:b/>
-                            <w:color w:val="FFFFFF" w:themeColor="background1"/>
-                            <w:sz w:val="34"/>
-                            <w:szCs w:val="34"/>
-                          </w:rPr>
-                          <w:t>raph</w:t>
-                        </w:r>
-                        <w:r>
-                          <w:rPr>
-                            <w:b/>
-                            <w:color w:val="FFFFFF" w:themeColor="background1"/>
-                            <w:sz w:val="34"/>
-                            <w:szCs w:val="34"/>
-                          </w:rPr>
-                          <w:t>2</w:t>
-                        </w:r>
-                      </w:p>
-                    </w:txbxContent>
-                  </v:textbox>
-                </v:shape>
-                <v:shape id="Text Box 2" o:spid="_x0000_s1029" type="#_x0000_t202" style="position:absolute;left:42274;width:16732;height:4843;visibility:visible;mso-wrap-style:square;v-text-anchor:top" o:gfxdata="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" fillcolor="black [3213]" stroked="f">
-                  <v:textbox>
-                    <w:txbxContent>
-                      <w:p>
-                        <w:pPr>
-                          <w:rPr>
-                            <w:b/>
-                            <w:color w:val="FFFFFF" w:themeColor="background1"/>
-                            <w:sz w:val="34"/>
-                            <w:szCs w:val="34"/>
-                          </w:rPr>
-                        </w:pPr>
-                        <w:r>
-                          <w:rPr>
-                            <w:b/>
-                            <w:color w:val="FFFFFF" w:themeColor="background1"/>
-                            <w:sz w:val="34"/>
-                            <w:szCs w:val="34"/>
-                          </w:rPr>
-                          <w:t xml:space="preserve">Template, </w:t>
-                        </w:r>
-                        <w:r>
-                          <w:rPr>
-                            <w:b/>
-                            <w:color w:val="FFFFFF" w:themeColor="background1"/>
-                            <w:sz w:val="34"/>
-                            <w:szCs w:val="34"/>
-                          </w:rPr>
-                          <w:t>G</w:t>
-                        </w:r>
-                        <w:r>
-                          <w:rPr>
-                            <w:b/>
-                            <w:color w:val="FFFFFF" w:themeColor="background1"/>
-                            <w:sz w:val="34"/>
-                            <w:szCs w:val="34"/>
-                          </w:rPr>
-                          <w:t>raph</w:t>
-                        </w:r>
-                        <w:r>
-                          <w:rPr>
-                            <w:b/>
-                            <w:color w:val="FFFFFF" w:themeColor="background1"/>
-                            <w:sz w:val="34"/>
-                            <w:szCs w:val="34"/>
-                          </w:rPr>
-                          <w:t>3</w:t>
-                        </w:r>
-                      </w:p>
-                    </w:txbxContent>
-                  </v:textbox>
-                </v:shape>
-                <v:shape id="Text Box 2" o:spid="_x0000_s1030" type="#_x0000_t202" style="position:absolute;left:63412;width:16209;height:4843;visibility:visible;mso-wrap-style:square;v-text-anchor:top" o:gfxdata="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" fillcolor="black [3213]" stroked="f">
-                  <v:textbox>
-                    <w:txbxContent>
-                      <w:p>
-                        <w:pPr>
-                          <w:rPr>
-                            <w:b/>
-                            <w:color w:val="FFFFFF" w:themeColor="background1"/>
-                            <w:sz w:val="34"/>
-                            <w:szCs w:val="34"/>
-                          </w:rPr>
-                        </w:pPr>
-                        <w:r>
-                          <w:rPr>
-                            <w:b/>
-                            <w:color w:val="FFFFFF" w:themeColor="background1"/>
-                            <w:sz w:val="34"/>
-                            <w:szCs w:val="34"/>
-                          </w:rPr>
-                          <w:t>Template, G</w:t>
-                        </w:r>
-                        <w:r>
-                          <w:rPr>
-                            <w:b/>
-                            <w:color w:val="FFFFFF" w:themeColor="background1"/>
-                            <w:sz w:val="34"/>
-                            <w:szCs w:val="34"/>
-                          </w:rPr>
-                          <w:t>raph</w:t>
-                        </w:r>
-                        <w:r>
-                          <w:rPr>
-                            <w:b/>
-                            <w:color w:val="FFFFFF" w:themeColor="background1"/>
-                            <w:sz w:val="34"/>
-                            <w:szCs w:val="34"/>
-                          </w:rPr>
-                          <w:t>4</w:t>
-                        </w:r>
-                      </w:p>
-                    </w:txbxContent>
-                  </v:textbox>
-                </v:shape>
-                <v:shape id="Text Box 2" o:spid="_x0000_s1031" type="#_x0000_t202" style="position:absolute;left:85128;width:16218;height:4952;visibility:visible;mso-wrap-style:square;v-text-anchor:top" o:gfxdata="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" fillcolor="black [3213]" stroked="f">
-                  <v:textbox>
-                    <w:txbxContent>
-                      <w:p>
-                        <w:pPr>
-                          <w:rPr>
-                            <w:b/>
-                            <w:color w:val="FFFFFF" w:themeColor="background1"/>
-                            <w:sz w:val="34"/>
-                            <w:szCs w:val="34"/>
-                          </w:rPr>
-                        </w:pPr>
-                        <w:r>
-                          <w:rPr>
-                            <w:b/>
-                            <w:color w:val="FFFFFF" w:themeColor="background1"/>
-                            <w:sz w:val="34"/>
-                            <w:szCs w:val="34"/>
-                          </w:rPr>
-                          <w:t>Template, G</w:t>
-                        </w:r>
-                        <w:r>
-                          <w:rPr>
-                            <w:b/>
-                            <w:color w:val="FFFFFF" w:themeColor="background1"/>
-                            <w:sz w:val="34"/>
-                            <w:szCs w:val="34"/>
-                          </w:rPr>
-                          <w:t>raph</w:t>
-                        </w:r>
-                        <w:r>
-                          <w:rPr>
-                            <w:b/>
-                            <w:color w:val="FFFFFF" w:themeColor="background1"/>
-                            <w:sz w:val="34"/>
-                            <w:szCs w:val="34"/>
-                          </w:rPr>
-                          <w:t>5</w:t>
-                        </w:r>
-                      </w:p>
-                    </w:txbxContent>
-                  </v:textbox>
-                </v:shape>
+              <v:shapetype w14:anchorId="594DF4C4" id="_x0000_t202" coordsize="21600,21600" o:spt="202" path="m,l,21600r21600,l21600,xe">
+                <v:stroke joinstyle="miter"/>
+                <v:path gradientshapeok="t" o:connecttype="rect"/>
+              </v:shapetype>
+              <v:shape id="Text Box 2" o:spid="_x0000_s1026" type="#_x0000_t202" style="position:absolute;margin-left:111.25pt;margin-top:16.05pt;width:155.9pt;height:56.7pt;z-index:251701760;visibility:visible;mso-wrap-style:square;mso-width-percent:0;mso-height-percent:0;mso-wrap-distance-left:9pt;mso-wrap-distance-top:0;mso-wrap-distance-right:9pt;mso-wrap-distance-bottom:0;mso-position-horizontal:absolute;mso-position-horizontal-relative:text;mso-position-vertical:absolute;mso-position-vertical-relative:text;mso-width-percent:0;mso-height-percent:0;mso-width-relative:margin;mso-height-relative:margin;v-text-anchor:middle" o:gfxdata="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" fillcolor="black [3213]" stroked="f">
+                <v:textbox>
+                  <w:txbxContent>
+                    <w:p>
+                      <w:pPr>
+                        <w:jc w:val="center"/>
+                        <w:rPr>
+                          <w:b/>
+                          <w:color w:val="FFFFFF" w:themeColor="background1"/>
+                          <w:sz w:val="36"/>
+                          <w:szCs w:val="36"/>
+                        </w:rPr>
+                      </w:pPr>
+                      <w:r>
+                        <w:rPr>
+                          <w:b/>
+                          <w:color w:val="FFFFFF" w:themeColor="background1"/>
+                          <w:sz w:val="36"/>
+                          <w:szCs w:val="36"/>
+                        </w:rPr>
+                        <w:t>Template, G</w:t>
+                      </w:r>
+                      <w:r>
+                        <w:rPr>
+                          <w:b/>
+                          <w:color w:val="FFFFFF" w:themeColor="background1"/>
+                          <w:sz w:val="36"/>
+                          <w:szCs w:val="36"/>
+                        </w:rPr>
+                        <w:t>raph</w:t>
+                      </w:r>
+                      <w:r>
+                        <w:rPr>
+                          <w:b/>
+                          <w:color w:val="FFFFFF" w:themeColor="background1"/>
+                          <w:sz w:val="36"/>
+                          <w:szCs w:val="36"/>
+                        </w:rPr>
+                        <w:t>1</w:t>
+                      </w:r>
+                    </w:p>
+                  </w:txbxContent>
+                </v:textbox>
                 <w10:wrap type="square"/>
-              </v:group>
+              </v:shape>
+            </w:pict>
+          </mc:Fallback>
+        </mc:AlternateContent>
+      </w:r>
+      <w:r>
+        <w:rPr>
+          <w:noProof/>
+        </w:rPr>
+        <mc:AlternateContent>
+          <mc:Choice Requires="wps">
+            <w:drawing>
+              <wp:anchor distT="0" distB="0" distL="114300" distR="114300" simplePos="0" relativeHeight="251702784" behindDoc="0" locked="0" layoutInCell="1" allowOverlap="1" wp14:anchorId="1936E4BB" wp14:editId="26131639">
+                <wp:simplePos x="0" y="0"/>
+                <wp:positionH relativeFrom="column">
+                  <wp:posOffset>3812334</wp:posOffset>
+                </wp:positionH>
+                <wp:positionV relativeFrom="paragraph">
+                  <wp:posOffset>204894</wp:posOffset>
+                </wp:positionV>
+                <wp:extent cx="1980000" cy="720000"/>
+                <wp:effectExtent l="0" t="0" r="1270" b="4445"/>
+                <wp:wrapSquare wrapText="bothSides"/>
+                <wp:docPr id="127" name="Text Box 2"/>
+                <wp:cNvGraphicFramePr>
+                  <a:graphicFrameLocks xmlns:a="http://schemas.openxmlformats.org/drawingml/2006/main"/>
+                </wp:cNvGraphicFramePr>
+                <a:graphic xmlns:a="http://schemas.openxmlformats.org/drawingml/2006/main">
+                  <a:graphicData uri="http://schemas.microsoft.com/office/word/2010/wordprocessingShape">
+                    <wps:wsp>
+                      <wps:cNvSpPr txBox="1">
+                        <a:spLocks noChangeArrowheads="1"/>
+                      </wps:cNvSpPr>
+                      <wps:spPr bwMode="auto">
+                        <a:xfrm>
+                          <a:off x="0" y="0"/>
+                          <a:ext cx="1980000" cy="720000"/>
+                        </a:xfrm>
+                        <a:prstGeom prst="rect">
+                          <a:avLst/>
+                        </a:prstGeom>
+                        <a:solidFill>
+                          <a:schemeClr val="tx1"/>
+                        </a:solidFill>
+                        <a:ln w="9525">
+                          <a:noFill/>
+                          <a:miter lim="800000"/>
+                          <a:headEnd/>
+                          <a:tailEnd/>
+                        </a:ln>
+                      </wps:spPr>
+                      <wps:txbx>
+                        <w:txbxContent>
+                          <w:p>
+                            <w:pPr>
+                              <w:jc w:val="center"/>
+                              <w:rPr>
+                                <w:b/>
+                                <w:color w:val="FFFFFF" w:themeColor="background1"/>
+                                <w:sz w:val="36"/>
+                                <w:szCs w:val="36"/>
+                              </w:rPr>
+                            </w:pPr>
+                            <w:r>
+                              <w:rPr>
+                                <w:b/>
+                                <w:color w:val="FFFFFF" w:themeColor="background1"/>
+                                <w:sz w:val="36"/>
+                                <w:szCs w:val="36"/>
+                              </w:rPr>
+                              <w:t>Template, G</w:t>
+                            </w:r>
+                            <w:r>
+                              <w:rPr>
+                                <w:b/>
+                                <w:color w:val="FFFFFF" w:themeColor="background1"/>
+                                <w:sz w:val="36"/>
+                                <w:szCs w:val="36"/>
+                              </w:rPr>
+                              <w:t>raph</w:t>
+                            </w:r>
+                            <w:r>
+                              <w:rPr>
+                                <w:b/>
+                                <w:color w:val="FFFFFF" w:themeColor="background1"/>
+                                <w:sz w:val="36"/>
+                                <w:szCs w:val="36"/>
+                              </w:rPr>
+                              <w:t>2</w:t>
+                            </w:r>
+                          </w:p>
+                        </w:txbxContent>
+                      </wps:txbx>
+                      <wps:bodyPr rot="0" vert="horz" wrap="square" lIns="91440" tIns="45720" rIns="91440" bIns="45720" anchor="ctr" anchorCtr="0">
+                        <a:noAutofit/>
+                      </wps:bodyPr>
+                    </wps:wsp>
+                  </a:graphicData>
+                </a:graphic>
+                <wp14:sizeRelH relativeFrom="margin">
+                  <wp14:pctWidth>0</wp14:pctWidth>
+                </wp14:sizeRelH>
+                <wp14:sizeRelV relativeFrom="margin">
+                  <wp14:pctHeight>0</wp14:pctHeight>
+                </wp14:sizeRelV>
+              </wp:anchor>
+            </w:drawing>
+          </mc:Choice>
+          <mc:Fallback>
+            <w:pict>
+              <v:shape w14:anchorId="1936E4BB" id="_x0000_s1027" type="#_x0000_t202" style="position:absolute;margin-left:300.2pt;margin-top:16.15pt;width:155.9pt;height:56.7pt;z-index:251702784;visibility:visible;mso-wrap-style:square;mso-width-percent:0;mso-height-percent:0;mso-wrap-distance-left:9pt;mso-wrap-distance-top:0;mso-wrap-distance-right:9pt;mso-wrap-distance-bottom:0;mso-position-horizontal:absolute;mso-position-horizontal-relative:text;mso-position-vertical:absolute;mso-position-vertical-relative:text;mso-width-percent:0;mso-height-percent:0;mso-width-relative:margin;mso-height-relative:margin;v-text-anchor:middle" o:gfxdata="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" fillcolor="black [3213]" stroked="f">
+                <v:textbox>
+                  <w:txbxContent>
+                    <w:p>
+                      <w:pPr>
+                        <w:jc w:val="center"/>
+                        <w:rPr>
+                          <w:b/>
+                          <w:color w:val="FFFFFF" w:themeColor="background1"/>
+                          <w:sz w:val="36"/>
+                          <w:szCs w:val="36"/>
+                        </w:rPr>
+                      </w:pPr>
+                      <w:r>
+                        <w:rPr>
+                          <w:b/>
+                          <w:color w:val="FFFFFF" w:themeColor="background1"/>
+                          <w:sz w:val="36"/>
+                          <w:szCs w:val="36"/>
+                        </w:rPr>
+                        <w:t>Template, G</w:t>
+                      </w:r>
+                      <w:r>
+                        <w:rPr>
+                          <w:b/>
+                          <w:color w:val="FFFFFF" w:themeColor="background1"/>
+                          <w:sz w:val="36"/>
+                          <w:szCs w:val="36"/>
+                        </w:rPr>
+                        <w:t>raph</w:t>
+                      </w:r>
+                      <w:r>
+                        <w:rPr>
+                          <w:b/>
+                          <w:color w:val="FFFFFF" w:themeColor="background1"/>
+                          <w:sz w:val="36"/>
+                          <w:szCs w:val="36"/>
+                        </w:rPr>
+                        <w:t>2</w:t>
+                      </w:r>
+                    </w:p>
+                  </w:txbxContent>
+                </v:textbox>
+                <w10:wrap type="square"/>
+              </v:shape>
+            </w:pict>
+          </mc:Fallback>
+        </mc:AlternateContent>
+      </w:r>
+      <w:r>
+        <w:rPr>
+          <w:noProof/>
+        </w:rPr>
+        <mc:AlternateContent>
+          <mc:Choice Requires="wps">
+            <w:drawing>
+              <wp:anchor distT="0" distB="0" distL="114300" distR="114300" simplePos="0" relativeHeight="251703808" behindDoc="0" locked="0" layoutInCell="1" allowOverlap="1" wp14:anchorId="7EFAE8CD" wp14:editId="45483DAE">
+                <wp:simplePos x="0" y="0"/>
+                <wp:positionH relativeFrom="column">
+                  <wp:posOffset>6211325</wp:posOffset>
+                </wp:positionH>
+                <wp:positionV relativeFrom="paragraph">
+                  <wp:posOffset>203958</wp:posOffset>
+                </wp:positionV>
+                <wp:extent cx="1980000" cy="720000"/>
+                <wp:effectExtent l="0" t="0" r="1270" b="4445"/>
+                <wp:wrapSquare wrapText="bothSides"/>
+                <wp:docPr id="192" name="Text Box 2"/>
+                <wp:cNvGraphicFramePr>
+                  <a:graphicFrameLocks xmlns:a="http://schemas.openxmlformats.org/drawingml/2006/main"/>
+                </wp:cNvGraphicFramePr>
+                <a:graphic xmlns:a="http://schemas.openxmlformats.org/drawingml/2006/main">
+                  <a:graphicData uri="http://schemas.microsoft.com/office/word/2010/wordprocessingShape">
+                    <wps:wsp>
+                      <wps:cNvSpPr txBox="1">
+                        <a:spLocks noChangeArrowheads="1"/>
+                      </wps:cNvSpPr>
+                      <wps:spPr bwMode="auto">
+                        <a:xfrm>
+                          <a:off x="0" y="0"/>
+                          <a:ext cx="1980000" cy="720000"/>
+                        </a:xfrm>
+                        <a:prstGeom prst="rect">
+                          <a:avLst/>
+                        </a:prstGeom>
+                        <a:solidFill>
+                          <a:schemeClr val="tx1"/>
+                        </a:solidFill>
+                        <a:ln w="9525">
+                          <a:noFill/>
+                          <a:miter lim="800000"/>
+                          <a:headEnd/>
+                          <a:tailEnd/>
+                        </a:ln>
+                      </wps:spPr>
+                      <wps:txbx>
+                        <w:txbxContent>
+                          <w:p>
+                            <w:pPr>
+                              <w:jc w:val="center"/>
+                              <w:rPr>
+                                <w:b/>
+                                <w:color w:val="FFFFFF" w:themeColor="background1"/>
+                                <w:sz w:val="36"/>
+                                <w:szCs w:val="36"/>
+                              </w:rPr>
+                            </w:pPr>
+                            <w:r>
+                              <w:rPr>
+                                <w:b/>
+                                <w:color w:val="FFFFFF" w:themeColor="background1"/>
+                                <w:sz w:val="36"/>
+                                <w:szCs w:val="36"/>
+                              </w:rPr>
+                              <w:t xml:space="preserve">Template, </w:t>
+                            </w:r>
+                            <w:r>
+                              <w:rPr>
+                                <w:b/>
+                                <w:color w:val="FFFFFF" w:themeColor="background1"/>
+                                <w:sz w:val="36"/>
+                                <w:szCs w:val="36"/>
+                              </w:rPr>
+                              <w:t>G</w:t>
+                            </w:r>
+                            <w:r>
+                              <w:rPr>
+                                <w:b/>
+                                <w:color w:val="FFFFFF" w:themeColor="background1"/>
+                                <w:sz w:val="36"/>
+                                <w:szCs w:val="36"/>
+                              </w:rPr>
+                              <w:t>raph</w:t>
+                            </w:r>
+                            <w:r>
+                              <w:rPr>
+                                <w:b/>
+                                <w:color w:val="FFFFFF" w:themeColor="background1"/>
+                                <w:sz w:val="36"/>
+                                <w:szCs w:val="36"/>
+                              </w:rPr>
+                              <w:t>3</w:t>
+                            </w:r>
+                          </w:p>
+                        </w:txbxContent>
+                      </wps:txbx>
+                      <wps:bodyPr rot="0" vert="horz" wrap="square" lIns="91440" tIns="45720" rIns="91440" bIns="45720" anchor="ctr" anchorCtr="0">
+                        <a:noAutofit/>
+                      </wps:bodyPr>
+                    </wps:wsp>
+                  </a:graphicData>
+                </a:graphic>
+                <wp14:sizeRelH relativeFrom="margin">
+                  <wp14:pctWidth>0</wp14:pctWidth>
+                </wp14:sizeRelH>
+                <wp14:sizeRelV relativeFrom="margin">
+                  <wp14:pctHeight>0</wp14:pctHeight>
+                </wp14:sizeRelV>
+              </wp:anchor>
+            </w:drawing>
+          </mc:Choice>
+          <mc:Fallback>
+            <w:pict>
+              <v:shape w14:anchorId="7EFAE8CD" id="_x0000_s1028" type="#_x0000_t202" style="position:absolute;margin-left:489.1pt;margin-top:16.05pt;width:155.9pt;height:56.7pt;z-index:251703808;visibility:visible;mso-wrap-style:square;mso-width-percent:0;mso-height-percent:0;mso-wrap-distance-left:9pt;mso-wrap-distance-top:0;mso-wrap-distance-right:9pt;mso-wrap-distance-bottom:0;mso-position-horizontal:absolute;mso-position-horizontal-relative:text;mso-position-vertical:absolute;mso-position-vertical-relative:text;mso-width-percent:0;mso-height-percent:0;mso-width-relative:margin;mso-height-relative:margin;v-text-anchor:middle" o:gfxdata="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" fillcolor="black [3213]" stroked="f">
+                <v:textbox>
+                  <w:txbxContent>
+                    <w:p>
+                      <w:pPr>
+                        <w:jc w:val="center"/>
+                        <w:rPr>
+                          <w:b/>
+                          <w:color w:val="FFFFFF" w:themeColor="background1"/>
+                          <w:sz w:val="36"/>
+                          <w:szCs w:val="36"/>
+                        </w:rPr>
+                      </w:pPr>
+                      <w:r>
+                        <w:rPr>
+                          <w:b/>
+                          <w:color w:val="FFFFFF" w:themeColor="background1"/>
+                          <w:sz w:val="36"/>
+                          <w:szCs w:val="36"/>
+                        </w:rPr>
+                        <w:t xml:space="preserve">Template, </w:t>
+                      </w:r>
+                      <w:r>
+                        <w:rPr>
+                          <w:b/>
+                          <w:color w:val="FFFFFF" w:themeColor="background1"/>
+                          <w:sz w:val="36"/>
+                          <w:szCs w:val="36"/>
+                        </w:rPr>
+                        <w:t>G</w:t>
+                      </w:r>
+                      <w:r>
+                        <w:rPr>
+                          <w:b/>
+                          <w:color w:val="FFFFFF" w:themeColor="background1"/>
+                          <w:sz w:val="36"/>
+                          <w:szCs w:val="36"/>
+                        </w:rPr>
+                        <w:t>raph</w:t>
+                      </w:r>
+                      <w:r>
+                        <w:rPr>
+                          <w:b/>
+                          <w:color w:val="FFFFFF" w:themeColor="background1"/>
+                          <w:sz w:val="36"/>
+                          <w:szCs w:val="36"/>
+                        </w:rPr>
+                        <w:t>3</w:t>
+                      </w:r>
+                    </w:p>
+                  </w:txbxContent>
+                </v:textbox>
+                <w10:wrap type="square"/>
+              </v:shape>
+            </w:pict>
+          </mc:Fallback>
+        </mc:AlternateContent>
+      </w:r>
+      <w:r>
+        <w:rPr>
+          <w:noProof/>
+        </w:rPr>
+        <mc:AlternateContent>
+          <mc:Choice Requires="wps">
+            <w:drawing>
+              <wp:anchor distT="0" distB="0" distL="114300" distR="114300" simplePos="0" relativeHeight="251704832" behindDoc="0" locked="0" layoutInCell="1" allowOverlap="1" wp14:anchorId="6388B7F9" wp14:editId="7F732628">
+                <wp:simplePos x="0" y="0"/>
+                <wp:positionH relativeFrom="column">
+                  <wp:posOffset>8610401</wp:posOffset>
+                </wp:positionH>
+                <wp:positionV relativeFrom="paragraph">
+                  <wp:posOffset>203958</wp:posOffset>
+                </wp:positionV>
+                <wp:extent cx="1980000" cy="720000"/>
+                <wp:effectExtent l="0" t="0" r="1270" b="4445"/>
+                <wp:wrapSquare wrapText="bothSides"/>
+                <wp:docPr id="199" name="Text Box 2"/>
+                <wp:cNvGraphicFramePr>
+                  <a:graphicFrameLocks xmlns:a="http://schemas.openxmlformats.org/drawingml/2006/main"/>
+                </wp:cNvGraphicFramePr>
+                <a:graphic xmlns:a="http://schemas.openxmlformats.org/drawingml/2006/main">
+                  <a:graphicData uri="http://schemas.microsoft.com/office/word/2010/wordprocessingShape">
+                    <wps:wsp>
+                      <wps:cNvSpPr txBox="1">
+                        <a:spLocks noChangeArrowheads="1"/>
+                      </wps:cNvSpPr>
+                      <wps:spPr bwMode="auto">
+                        <a:xfrm>
+                          <a:off x="0" y="0"/>
+                          <a:ext cx="1980000" cy="720000"/>
+                        </a:xfrm>
+                        <a:prstGeom prst="rect">
+                          <a:avLst/>
+                        </a:prstGeom>
+                        <a:solidFill>
+                          <a:schemeClr val="tx1"/>
+                        </a:solidFill>
+                        <a:ln w="9525">
+                          <a:noFill/>
+                          <a:miter lim="800000"/>
+                          <a:headEnd/>
+                          <a:tailEnd/>
+                        </a:ln>
+                      </wps:spPr>
+                      <wps:txbx>
+                        <w:txbxContent>
+                          <w:p>
+                            <w:pPr>
+                              <w:jc w:val="center"/>
+                              <w:rPr>
+                                <w:b/>
+                                <w:color w:val="FFFFFF" w:themeColor="background1"/>
+                                <w:sz w:val="36"/>
+                                <w:szCs w:val="36"/>
+                              </w:rPr>
+                            </w:pPr>
+                            <w:r>
+                              <w:rPr>
+                                <w:b/>
+                                <w:color w:val="FFFFFF" w:themeColor="background1"/>
+                                <w:sz w:val="36"/>
+                                <w:szCs w:val="36"/>
+                              </w:rPr>
+                              <w:t>Template, G</w:t>
+                            </w:r>
+                            <w:r>
+                              <w:rPr>
+                                <w:b/>
+                                <w:color w:val="FFFFFF" w:themeColor="background1"/>
+                                <w:sz w:val="36"/>
+                                <w:szCs w:val="36"/>
+                              </w:rPr>
+                              <w:t>raph</w:t>
+                            </w:r>
+                            <w:r>
+                              <w:rPr>
+                                <w:b/>
+                                <w:color w:val="FFFFFF" w:themeColor="background1"/>
+                                <w:sz w:val="36"/>
+                                <w:szCs w:val="36"/>
+                              </w:rPr>
+                              <w:t>4</w:t>
+                            </w:r>
+                          </w:p>
+                        </w:txbxContent>
+                      </wps:txbx>
+                      <wps:bodyPr rot="0" vert="horz" wrap="square" lIns="91440" tIns="45720" rIns="91440" bIns="45720" anchor="ctr" anchorCtr="0">
+                        <a:noAutofit/>
+                      </wps:bodyPr>
+                    </wps:wsp>
+                  </a:graphicData>
+                </a:graphic>
+                <wp14:sizeRelH relativeFrom="margin">
+                  <wp14:pctWidth>0</wp14:pctWidth>
+                </wp14:sizeRelH>
+                <wp14:sizeRelV relativeFrom="margin">
+                  <wp14:pctHeight>0</wp14:pctHeight>
+                </wp14:sizeRelV>
+              </wp:anchor>
+            </w:drawing>
+          </mc:Choice>
+          <mc:Fallback>
+            <w:pict>
+              <v:shape w14:anchorId="6388B7F9" id="_x0000_s1029" type="#_x0000_t202" style="position:absolute;margin-left:678pt;margin-top:16.05pt;width:155.9pt;height:56.7pt;z-index:251704832;visibility:visible;mso-wrap-style:square;mso-width-percent:0;mso-height-percent:0;mso-wrap-distance-left:9pt;mso-wrap-distance-top:0;mso-wrap-distance-right:9pt;mso-wrap-distance-bottom:0;mso-position-horizontal:absolute;mso-position-horizontal-relative:text;mso-position-vertical:absolute;mso-position-vertical-relative:text;mso-width-percent:0;mso-height-percent:0;mso-width-relative:margin;mso-height-relative:margin;v-text-anchor:middle" o:gfxdata="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" fillcolor="black [3213]" stroked="f">
+                <v:textbox>
+                  <w:txbxContent>
+                    <w:p>
+                      <w:pPr>
+                        <w:jc w:val="center"/>
+                        <w:rPr>
+                          <w:b/>
+                          <w:color w:val="FFFFFF" w:themeColor="background1"/>
+                          <w:sz w:val="36"/>
+                          <w:szCs w:val="36"/>
+                        </w:rPr>
+                      </w:pPr>
+                      <w:r>
+                        <w:rPr>
+                          <w:b/>
+                          <w:color w:val="FFFFFF" w:themeColor="background1"/>
+                          <w:sz w:val="36"/>
+                          <w:szCs w:val="36"/>
+                        </w:rPr>
+                        <w:t>Template, G</w:t>
+                      </w:r>
+                      <w:r>
+                        <w:rPr>
+                          <w:b/>
+                          <w:color w:val="FFFFFF" w:themeColor="background1"/>
+                          <w:sz w:val="36"/>
+                          <w:szCs w:val="36"/>
+                        </w:rPr>
+                        <w:t>raph</w:t>
+                      </w:r>
+                      <w:r>
+                        <w:rPr>
+                          <w:b/>
+                          <w:color w:val="FFFFFF" w:themeColor="background1"/>
+                          <w:sz w:val="36"/>
+                          <w:szCs w:val="36"/>
+                        </w:rPr>
+                        <w:t>4</w:t>
+                      </w:r>
+                    </w:p>
+                  </w:txbxContent>
+                </v:textbox>
+                <w10:wrap type="square"/>
+              </v:shape>
+            </w:pict>
+          </mc:Fallback>
+        </mc:AlternateContent>
+      </w:r>
+      <w:r>
+        <w:rPr>
+          <w:noProof/>
+        </w:rPr>
+        <mc:AlternateContent>
+          <mc:Choice Requires="wps">
+            <w:drawing>
+              <wp:anchor distT="0" distB="0" distL="114300" distR="114300" simplePos="0" relativeHeight="251705856" behindDoc="0" locked="0" layoutInCell="1" allowOverlap="1" wp14:anchorId="5AA65EA1" wp14:editId="7F8BC696">
+                <wp:simplePos x="0" y="0"/>
+                <wp:positionH relativeFrom="column">
+                  <wp:posOffset>11009698</wp:posOffset>
+                </wp:positionH>
+                <wp:positionV relativeFrom="paragraph">
+                  <wp:posOffset>203958</wp:posOffset>
+                </wp:positionV>
+                <wp:extent cx="1980000" cy="720000"/>
+                <wp:effectExtent l="0" t="0" r="1270" b="4445"/>
+                <wp:wrapSquare wrapText="bothSides"/>
+                <wp:docPr id="204" name="Text Box 2"/>
+                <wp:cNvGraphicFramePr>
+                  <a:graphicFrameLocks xmlns:a="http://schemas.openxmlformats.org/drawingml/2006/main"/>
+                </wp:cNvGraphicFramePr>
+                <a:graphic xmlns:a="http://schemas.openxmlformats.org/drawingml/2006/main">
+                  <a:graphicData uri="http://schemas.microsoft.com/office/word/2010/wordprocessingShape">
+                    <wps:wsp>
+                      <wps:cNvSpPr txBox="1">
+                        <a:spLocks noChangeArrowheads="1"/>
+                      </wps:cNvSpPr>
+                      <wps:spPr bwMode="auto">
+                        <a:xfrm>
+                          <a:off x="0" y="0"/>
+                          <a:ext cx="1980000" cy="720000"/>
+                        </a:xfrm>
+                        <a:prstGeom prst="rect">
+                          <a:avLst/>
+                        </a:prstGeom>
+                        <a:solidFill>
+                          <a:schemeClr val="tx1"/>
+                        </a:solidFill>
+                        <a:ln w="9525">
+                          <a:noFill/>
+                          <a:miter lim="800000"/>
+                          <a:headEnd/>
+                          <a:tailEnd/>
+                        </a:ln>
+                      </wps:spPr>
+                      <wps:txbx>
+                        <w:txbxContent>
+                          <w:p>
+                            <w:pPr>
+                              <w:jc w:val="center"/>
+                              <w:rPr>
+                                <w:b/>
+                                <w:color w:val="FFFFFF" w:themeColor="background1"/>
+                                <w:sz w:val="36"/>
+                                <w:szCs w:val="36"/>
+                              </w:rPr>
+                            </w:pPr>
+                            <w:r>
+                              <w:rPr>
+                                <w:b/>
+                                <w:color w:val="FFFFFF" w:themeColor="background1"/>
+                                <w:sz w:val="36"/>
+                                <w:szCs w:val="36"/>
+                              </w:rPr>
+                              <w:t>Template, G</w:t>
+                            </w:r>
+                            <w:r>
+                              <w:rPr>
+                                <w:b/>
+                                <w:color w:val="FFFFFF" w:themeColor="background1"/>
+                                <w:sz w:val="36"/>
+                                <w:szCs w:val="36"/>
+                              </w:rPr>
+                              <w:t>raph</w:t>
+                            </w:r>
+                            <w:r>
+                              <w:rPr>
+                                <w:b/>
+                                <w:color w:val="FFFFFF" w:themeColor="background1"/>
+                                <w:sz w:val="36"/>
+                                <w:szCs w:val="36"/>
+                              </w:rPr>
+                              <w:t>5</w:t>
+                            </w:r>
+                          </w:p>
+                        </w:txbxContent>
+                      </wps:txbx>
+                      <wps:bodyPr rot="0" vert="horz" wrap="square" lIns="91440" tIns="45720" rIns="91440" bIns="45720" anchor="ctr" anchorCtr="0">
+                        <a:noAutofit/>
+                      </wps:bodyPr>
+                    </wps:wsp>
+                  </a:graphicData>
+                </a:graphic>
+                <wp14:sizeRelH relativeFrom="margin">
+                  <wp14:pctWidth>0</wp14:pctWidth>
+                </wp14:sizeRelH>
+                <wp14:sizeRelV relativeFrom="margin">
+                  <wp14:pctHeight>0</wp14:pctHeight>
+                </wp14:sizeRelV>
+              </wp:anchor>
+            </w:drawing>
+          </mc:Choice>
+          <mc:Fallback>
+            <w:pict>
+              <v:shape w14:anchorId="5AA65EA1" id="_x0000_s1030" type="#_x0000_t202" style="position:absolute;margin-left:866.9pt;margin-top:16.05pt;width:155.9pt;height:56.7pt;z-index:251705856;visibility:visible;mso-wrap-style:square;mso-width-percent:0;mso-height-percent:0;mso-wrap-distance-left:9pt;mso-wrap-distance-top:0;mso-wrap-distance-right:9pt;mso-wrap-distance-bottom:0;mso-position-horizontal:absolute;mso-position-horizontal-relative:text;mso-position-vertical:absolute;mso-position-vertical-relative:text;mso-width-percent:0;mso-height-percent:0;mso-width-relative:margin;mso-height-relative:margin;v-text-anchor:middle" o:gfxdata="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" fillcolor="black [3213]" stroked="f">
+                <v:textbox>
+                  <w:txbxContent>
+                    <w:p>
+                      <w:pPr>
+                        <w:jc w:val="center"/>
+                        <w:rPr>
+                          <w:b/>
+                          <w:color w:val="FFFFFF" w:themeColor="background1"/>
+                          <w:sz w:val="36"/>
+                          <w:szCs w:val="36"/>
+                        </w:rPr>
+                      </w:pPr>
+                      <w:r>
+                        <w:rPr>
+                          <w:b/>
+                          <w:color w:val="FFFFFF" w:themeColor="background1"/>
+                          <w:sz w:val="36"/>
+                          <w:szCs w:val="36"/>
+                        </w:rPr>
+                        <w:t>Template, G</w:t>
+                      </w:r>
+                      <w:r>
+                        <w:rPr>
+                          <w:b/>
+                          <w:color w:val="FFFFFF" w:themeColor="background1"/>
+                          <w:sz w:val="36"/>
+                          <w:szCs w:val="36"/>
+                        </w:rPr>
+                        <w:t>raph</w:t>
+                      </w:r>
+                      <w:r>
+                        <w:rPr>
+                          <w:b/>
+                          <w:color w:val="FFFFFF" w:themeColor="background1"/>
+                          <w:sz w:val="36"/>
+                          <w:szCs w:val="36"/>
+                        </w:rPr>
+                        <w:t>5</w:t>
+                      </w:r>
+                    </w:p>
+                  </w:txbxContent>
+                </v:textbox>
+                <w10:wrap type="square"/>
+              </v:shape>
             </w:pict>
           </mc:Fallback>
         </mc:AlternateContent>
@@ -696,7 +857,7 @@
         <mc:AlternateContent>
           <mc:Choice Requires="wpg">
             <w:drawing>
-              <wp:anchor distT="0" distB="0" distL="114300" distR="114300" simplePos="0" relativeHeight="251694592" behindDoc="1" locked="0" layoutInCell="1" allowOverlap="1" wp14:anchorId="3C4D882E" wp14:editId="3EC7C4ED">
+              <wp:anchor distT="0" distB="0" distL="114300" distR="114300" simplePos="0" relativeHeight="251689472" behindDoc="1" locked="0" layoutInCell="1" allowOverlap="1" wp14:anchorId="3C4D882E" wp14:editId="38B6E80D">
                 <wp:simplePos x="0" y="0"/>
                 <wp:positionH relativeFrom="column">
                   <wp:posOffset>1031203</wp:posOffset>
@@ -6110,7 +6271,7 @@
           </mc:Choice>
           <mc:Fallback>
             <w:pict>
-              <v:group w14:anchorId="3C4D882E" id="Group 2" o:spid="_x0000_s1032" style="position:absolute;margin-left:81.2pt;margin-top:22.25pt;width:959.9pt;height:779.8pt;z-index:-251621888" coordsize="121907,99034" o:gfxdata="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">
+              <v:group w14:anchorId="3C4D882E" id="Group 2" o:spid="_x0000_s1031" style="position:absolute;margin-left:81.2pt;margin-top:22.25pt;width:959.9pt;height:779.8pt;z-index:-251627008" coordsize="121907,99034" o:gfxdata="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